<commit_message>
Hare Krishna - Dwarka feb
</commit_message>
<xml_diff>
--- a/newsletter/DwarkaNewsletter_Feb_2022.docx
+++ b/newsletter/DwarkaNewsletter_Feb_2022.docx
@@ -75,54 +75,6 @@
       </w:pPr>
       <w:r>
         <w:rPr>
-          <w:sz w:val="52"/>
-          <w:szCs w:val="52"/>
-        </w:rPr>
-        <w:drawing>
-          <wp:inline distT="0" distB="0" distL="0" distR="0" wp14:anchorId="6E2FCEE6" wp14:editId="5420D006">
-            <wp:extent cx="723900" cy="723900"/>
-            <wp:effectExtent l="0" t="0" r="0" b="0"/>
-            <wp:docPr id="13" name="Picture 13" descr="Logo&#10;&#10;Description automatically generated"/>
-            <wp:cNvGraphicFramePr>
-              <a:graphicFrameLocks xmlns:a="http://schemas.openxmlformats.org/drawingml/2006/main" noChangeAspect="1"/>
-            </wp:cNvGraphicFramePr>
-            <a:graphic xmlns:a="http://schemas.openxmlformats.org/drawingml/2006/main">
-              <a:graphicData uri="http://schemas.openxmlformats.org/drawingml/2006/picture">
-                <pic:pic xmlns:pic="http://schemas.openxmlformats.org/drawingml/2006/picture">
-                  <pic:nvPicPr>
-                    <pic:cNvPr id="13" name="Picture 13" descr="Logo&#10;&#10;Description automatically generated"/>
-                    <pic:cNvPicPr/>
-                  </pic:nvPicPr>
-                  <pic:blipFill>
-                    <a:blip r:embed="rId10"/>
-                    <a:stretch>
-                      <a:fillRect/>
-                    </a:stretch>
-                  </pic:blipFill>
-                  <pic:spPr>
-                    <a:xfrm>
-                      <a:off x="0" y="0"/>
-                      <a:ext cx="723900" cy="723900"/>
-                    </a:xfrm>
-                    <a:prstGeom prst="rect">
-                      <a:avLst/>
-                    </a:prstGeom>
-                  </pic:spPr>
-                </pic:pic>
-              </a:graphicData>
-            </a:graphic>
-          </wp:inline>
-        </w:drawing>
-      </w:r>
-      <w:r>
-        <w:rPr>
-          <w:sz w:val="52"/>
-          <w:szCs w:val="52"/>
-        </w:rPr>
-        <w:t>I</w:t>
-      </w:r>
-      <w:r>
-        <w:rPr>
           <w:noProof/>
           <w:sz w:val="52"/>
           <w:szCs w:val="52"/>
@@ -130,25 +82,16 @@
         <mc:AlternateContent>
           <mc:Choice Requires="wps">
             <w:drawing>
-              <wp:anchor distT="0" distB="0" distL="114300" distR="114300" simplePos="0" relativeHeight="251663360" behindDoc="0" locked="0" layoutInCell="1" allowOverlap="0" wp14:anchorId="5FC06982" wp14:editId="359F64ED">
+              <wp:anchor distT="0" distB="0" distL="114300" distR="114300" simplePos="0" relativeHeight="251663360" behindDoc="0" locked="0" layoutInCell="1" allowOverlap="0" wp14:anchorId="5FC06982" wp14:editId="733C94D1">
                 <wp:simplePos x="0" y="0"/>
-                <mc:AlternateContent>
-                  <mc:Choice Requires="wp14">
-                    <wp:positionH relativeFrom="page">
-                      <wp14:pctPosHOffset>66900</wp14:pctPosHOffset>
-                    </wp:positionH>
-                  </mc:Choice>
-                  <mc:Fallback>
-                    <wp:positionH relativeFrom="page">
-                      <wp:posOffset>5199380</wp:posOffset>
-                    </wp:positionH>
-                  </mc:Fallback>
-                </mc:AlternateContent>
+                <wp:positionH relativeFrom="page">
+                  <wp:posOffset>5130800</wp:posOffset>
+                </wp:positionH>
                 <wp:positionV relativeFrom="margin">
-                  <wp:align>top</wp:align>
+                  <wp:posOffset>0</wp:posOffset>
                 </wp:positionV>
-                <wp:extent cx="3067050" cy="3581400"/>
-                <wp:effectExtent l="0" t="0" r="5715" b="11430"/>
+                <wp:extent cx="2387600" cy="7987665"/>
+                <wp:effectExtent l="0" t="0" r="0" b="635"/>
                 <wp:wrapSquare wrapText="left"/>
                 <wp:docPr id="5" name="Text Box 5" descr="Newsletter sidebar 1"/>
                 <wp:cNvGraphicFramePr/>
@@ -159,7 +102,7 @@
                       <wps:spPr>
                         <a:xfrm>
                           <a:off x="0" y="0"/>
-                          <a:ext cx="3067050" cy="3581400"/>
+                          <a:ext cx="2387600" cy="7987665"/>
                         </a:xfrm>
                         <a:prstGeom prst="rect">
                           <a:avLst/>
@@ -236,7 +179,7 @@
                                 <wp:inline distT="0" distB="0" distL="0" distR="0" wp14:anchorId="69DA5511" wp14:editId="0E3FB7C5">
                                   <wp:extent cx="2174240" cy="1630680"/>
                                   <wp:effectExtent l="0" t="0" r="0" b="0"/>
-                                  <wp:docPr id="1" name="Picture 1" descr="A building with a flag on top&#10;&#10;Description automatically generated with medium confidence"/>
+                                  <wp:docPr id="10" name="Picture 10" descr="A building with a flag on top&#10;&#10;Description automatically generated with medium confidence"/>
                                   <wp:cNvGraphicFramePr>
                                     <a:graphicFrameLocks xmlns:a="http://schemas.openxmlformats.org/drawingml/2006/main" noChangeAspect="1"/>
                                   </wp:cNvGraphicFramePr>
@@ -250,7 +193,7 @@
                                           </pic:cNvPicPr>
                                         </pic:nvPicPr>
                                         <pic:blipFill>
-                                          <a:blip r:embed="rId11">
+                                          <a:blip r:embed="rId10">
                                             <a:extLst>
                                               <a:ext uri="{28A0092B-C50C-407E-A947-70E740481C1C}">
                                                 <a14:useLocalDpi xmlns:a14="http://schemas.microsoft.com/office/drawing/2010/main" val="0"/>
@@ -293,11 +236,6 @@
                           </w:p>
                           <w:p>
                             <w:pPr>
-                              <w:pStyle w:val="Photo"/>
-                            </w:pPr>
-                          </w:p>
-                          <w:p>
-                            <w:pPr>
                               <w:pStyle w:val="Heading1"/>
                             </w:pPr>
                             <w:r>
@@ -310,8 +248,7 @@
                               <w:placeholder>
                                 <w:docPart w:val="00D1F51FEDF00B48A03C931382D1B80F"/>
                               </w:placeholder>
-                              <w:showingPlcHdr/>
-                              <w:date>
+                              <w:date w:fullDate="2022-03-18T00:00:00Z">
                                 <w:dateFormat w:val="MMMM d"/>
                                 <w:lid w:val="en-US"/>
                                 <w:storeMappedDataAs w:val="dateTime"/>
@@ -325,123 +262,106 @@
                                   <w:pStyle w:val="Heading2"/>
                                 </w:pPr>
                                 <w:r>
-                                  <w:t>[Date]</w:t>
+                                  <w:t>March 18</w:t>
                                 </w:r>
                               </w:p>
                             </w:sdtContent>
                           </w:sdt>
                           <w:p>
+                            <w:pPr>
+                              <w:rPr>
+                                <w:b/>
+                                <w:bCs/>
+                              </w:rPr>
+                            </w:pPr>
                             <w:proofErr w:type="spellStart"/>
                             <w:r>
+                              <w:rPr>
+                                <w:b/>
+                                <w:bCs/>
+                              </w:rPr>
                               <w:t>Gaura</w:t>
                             </w:r>
                             <w:proofErr w:type="spellEnd"/>
                             <w:r>
+                              <w:rPr>
+                                <w:b/>
+                                <w:bCs/>
+                              </w:rPr>
                               <w:t xml:space="preserve"> Purnima</w:t>
                             </w:r>
+                            <w:r>
+                              <w:rPr>
+                                <w:b/>
+                                <w:bCs/>
+                              </w:rPr>
+                              <w:t xml:space="preserve"> Festival</w:t>
+                            </w:r>
                           </w:p>
-                          <w:sdt>
-                            <w:sdtPr>
-                              <w:id w:val="-1391110566"/>
-                              <w:placeholder>
-                                <w:docPart w:val="00D1F51FEDF00B48A03C931382D1B80F"/>
-                              </w:placeholder>
-                              <w:showingPlcHdr/>
-                              <w:date>
-                                <w:dateFormat w:val="MMMM d"/>
-                                <w:lid w:val="en-US"/>
-                                <w:storeMappedDataAs w:val="dateTime"/>
-                                <w:calendar w:val="gregorian"/>
-                              </w:date>
-                            </w:sdtPr>
-                            <w:sdtEndPr/>
-                            <w:sdtContent>
-                              <w:p>
-                                <w:pPr>
-                                  <w:pStyle w:val="Heading2"/>
-                                </w:pPr>
-                                <w:r>
-                                  <w:t>[Date]</w:t>
-                                </w:r>
-                              </w:p>
-                            </w:sdtContent>
-                          </w:sdt>
-                          <w:sdt>
-                            <w:sdtPr>
-                              <w:id w:val="597918327"/>
-                              <w:placeholder>
-                                <w:docPart w:val="80748C3CA55DF34AB9182C12D3ADF4C4"/>
-                              </w:placeholder>
-                              <w:temporary/>
-                              <w:showingPlcHdr/>
-                              <w15:appearance w15:val="hidden"/>
-                              <w:text/>
-                            </w:sdtPr>
-                            <w:sdtEndPr/>
-                            <w:sdtContent>
-                              <w:p>
-                                <w:r>
-                                  <w:t>[Event Name]</w:t>
-                                </w:r>
-                              </w:p>
-                            </w:sdtContent>
-                          </w:sdt>
-                          <w:sdt>
-                            <w:sdtPr>
-                              <w:id w:val="1543165412"/>
-                              <w:placeholder>
-                                <w:docPart w:val="00D1F51FEDF00B48A03C931382D1B80F"/>
-                              </w:placeholder>
-                              <w:showingPlcHdr/>
-                              <w:date>
-                                <w:dateFormat w:val="MMMM d"/>
-                                <w:lid w:val="en-US"/>
-                                <w:storeMappedDataAs w:val="dateTime"/>
-                                <w:calendar w:val="gregorian"/>
-                              </w:date>
-                            </w:sdtPr>
-                            <w:sdtEndPr/>
-                            <w:sdtContent>
-                              <w:p>
-                                <w:pPr>
-                                  <w:pStyle w:val="Heading2"/>
-                                </w:pPr>
-                                <w:r>
-                                  <w:t>[Date]</w:t>
-                                </w:r>
-                              </w:p>
-                            </w:sdtContent>
-                          </w:sdt>
-                          <w:sdt>
-                            <w:sdtPr>
-                              <w:id w:val="-422024353"/>
-                              <w:placeholder>
-                                <w:docPart w:val="80748C3CA55DF34AB9182C12D3ADF4C4"/>
-                              </w:placeholder>
-                              <w:temporary/>
-                              <w:showingPlcHdr/>
-                              <w15:appearance w15:val="hidden"/>
-                              <w:text/>
-                            </w:sdtPr>
-                            <w:sdtEndPr/>
-                            <w:sdtContent>
-                              <w:p>
-                                <w:r>
-                                  <w:t>[Event Name]</w:t>
-                                </w:r>
-                              </w:p>
-                            </w:sdtContent>
-                          </w:sdt>
+                          <w:p>
+                            <w:pPr>
+                              <w:spacing w:before="0" w:after="0" w:line="240" w:lineRule="auto"/>
+                              <w:ind w:left="0" w:right="0"/>
+                              <w:rPr>
+                                <w:rFonts w:eastAsia="Times New Roman" w:cs="Times New Roman"/>
+                                <w:i/>
+                                <w:iCs/>
+                                <w:color w:val="auto"/>
+                                <w:sz w:val="20"/>
+                                <w:szCs w:val="20"/>
+                              </w:rPr>
+                            </w:pPr>
+                            <w:r>
+                              <w:rPr>
+                                <w:rFonts w:eastAsia="Times New Roman" w:cs="Times New Roman"/>
+                                <w:i/>
+                                <w:iCs/>
+                                <w:color w:val="auto"/>
+                                <w:sz w:val="20"/>
+                                <w:szCs w:val="20"/>
+                              </w:rPr>
+                              <w:t xml:space="preserve">Celebrating appearance of </w:t>
+                            </w:r>
+                            <w:r>
+                              <w:rPr>
+                                <w:rFonts w:eastAsia="Times New Roman" w:cs="Times New Roman"/>
+                                <w:i/>
+                                <w:iCs/>
+                                <w:color w:val="auto"/>
+                                <w:sz w:val="20"/>
+                                <w:szCs w:val="20"/>
+                              </w:rPr>
+                              <w:t xml:space="preserve">Lord Sri Chaitanya </w:t>
+                            </w:r>
+                            <w:proofErr w:type="spellStart"/>
+                            <w:r>
+                              <w:rPr>
+                                <w:rFonts w:eastAsia="Times New Roman" w:cs="Times New Roman"/>
+                                <w:i/>
+                                <w:iCs/>
+                                <w:color w:val="auto"/>
+                                <w:sz w:val="20"/>
+                                <w:szCs w:val="20"/>
+                              </w:rPr>
+                              <w:t>Mahaprabhu</w:t>
+                            </w:r>
+                            <w:proofErr w:type="spellEnd"/>
+                          </w:p>
+                          <w:p>
+                            <w:pPr>
+                              <w:pStyle w:val="Heading2"/>
+                            </w:pPr>
+                          </w:p>
                           <w:tbl>
                             <w:tblPr>
                               <w:tblStyle w:val="NewsletterTable"/>
-                              <w:tblW w:w="5000" w:type="pct"/>
+                              <w:tblW w:w="5197" w:type="pct"/>
                               <w:jc w:val="center"/>
                               <w:tblLook w:val="04A0" w:firstRow="1" w:lastRow="0" w:firstColumn="1" w:lastColumn="0" w:noHBand="0" w:noVBand="1"/>
                               <w:tblDescription w:val="Announcement table"/>
                             </w:tblPr>
                             <w:tblGrid>
-                              <w:gridCol w:w="4777"/>
+                              <w:gridCol w:w="3853"/>
                             </w:tblGrid>
                             <w:tr>
                               <w:trPr>
@@ -450,7 +370,7 @@
                               </w:trPr>
                               <w:tc>
                                 <w:tcPr>
-                                  <w:tcW w:w="3439" w:type="dxa"/>
+                                  <w:tcW w:w="3584" w:type="dxa"/>
                                   <w:tcBorders>
                                     <w:bottom w:val="nil"/>
                                   </w:tcBorders>
@@ -469,7 +389,7 @@
                               </w:trPr>
                               <w:tc>
                                 <w:tcPr>
-                                  <w:tcW w:w="3439" w:type="dxa"/>
+                                  <w:tcW w:w="3584" w:type="dxa"/>
                                   <w:tcBorders>
                                     <w:top w:val="nil"/>
                                     <w:bottom w:val="nil"/>
@@ -488,24 +408,19 @@
                                   </w:r>
                                 </w:p>
                                 <w:p>
-                                  <w:r>
-                                    <w:fldChar w:fldCharType="begin"/>
-                                  </w:r>
-                                  <w:r>
-                                    <w:instrText xml:space="preserve"> INCLUDEPICTURE "https://scontent.ffcm1-2.fna.fbcdn.net/v/t39.30808-6/274231573_5035425983167634_3632453261179981415_n.jpg?_nc_cat=104&amp;ccb=1-5&amp;_nc_sid=8bfeb9&amp;_nc_ohc=TTbE1IhxGvQAX8FDMzu&amp;_nc_ht=scontent.ffcm1-2.fna&amp;oh=00_AT_aGZ7VzLDDejMOLt7J2EtJ-AeO-0zvxVsAWDLYJEwLPQ&amp;oe=62170A4B" \* MERGEFORMATINET </w:instrText>
-                                  </w:r>
-                                  <w:r>
-                                    <w:fldChar w:fldCharType="separate"/>
-                                  </w:r>
+                                  <w:pPr>
+                                    <w:ind w:left="0"/>
+                                    <w:jc w:val="center"/>
+                                  </w:pPr>
                                   <w:r>
                                     <w:rPr>
                                       <w:noProof/>
                                     </w:rPr>
                                     <w:drawing>
-                                      <wp:inline distT="0" distB="0" distL="0" distR="0" wp14:anchorId="341EF1F4" wp14:editId="350A6667">
-                                        <wp:extent cx="2174240" cy="1974215"/>
-                                        <wp:effectExtent l="0" t="0" r="0" b="0"/>
-                                        <wp:docPr id="11" name="Picture 11" descr="No photo description available."/>
+                                      <wp:inline distT="0" distB="0" distL="0" distR="0" wp14:anchorId="148011CD" wp14:editId="458615B9">
+                                        <wp:extent cx="2179955" cy="1635125"/>
+                                        <wp:effectExtent l="0" t="0" r="4445" b="3175"/>
+                                        <wp:docPr id="12" name="Picture 12" descr="A picture containing sport, dancer, colorful, stuffed&#10;&#10;Description automatically generated"/>
                                         <wp:cNvGraphicFramePr>
                                           <a:graphicFrameLocks xmlns:a="http://schemas.openxmlformats.org/drawingml/2006/main" noChangeAspect="1"/>
                                         </wp:cNvGraphicFramePr>
@@ -513,36 +428,29 @@
                                           <a:graphicData uri="http://schemas.openxmlformats.org/drawingml/2006/picture">
                                             <pic:pic xmlns:pic="http://schemas.openxmlformats.org/drawingml/2006/picture">
                                               <pic:nvPicPr>
-                                                <pic:cNvPr id="0" name="Picture 29" descr="No photo description available."/>
-                                                <pic:cNvPicPr>
-                                                  <a:picLocks noChangeAspect="1" noChangeArrowheads="1"/>
-                                                </pic:cNvPicPr>
+                                                <pic:cNvPr id="6" name="Picture 6" descr="A picture containing sport, dancer, colorful, stuffed&#10;&#10;Description automatically generated"/>
+                                                <pic:cNvPicPr/>
                                               </pic:nvPicPr>
                                               <pic:blipFill>
-                                                <a:blip r:embed="rId12">
+                                                <a:blip r:embed="rId11">
                                                   <a:extLst>
                                                     <a:ext uri="{28A0092B-C50C-407E-A947-70E740481C1C}">
                                                       <a14:useLocalDpi xmlns:a14="http://schemas.microsoft.com/office/drawing/2010/main" val="0"/>
                                                     </a:ext>
                                                   </a:extLst>
                                                 </a:blip>
-                                                <a:srcRect/>
                                                 <a:stretch>
                                                   <a:fillRect/>
                                                 </a:stretch>
                                               </pic:blipFill>
-                                              <pic:spPr bwMode="auto">
+                                              <pic:spPr>
                                                 <a:xfrm>
                                                   <a:off x="0" y="0"/>
-                                                  <a:ext cx="2174240" cy="1974215"/>
+                                                  <a:ext cx="2179955" cy="1635125"/>
                                                 </a:xfrm>
                                                 <a:prstGeom prst="rect">
                                                   <a:avLst/>
                                                 </a:prstGeom>
-                                                <a:noFill/>
-                                                <a:ln>
-                                                  <a:noFill/>
-                                                </a:ln>
                                               </pic:spPr>
                                             </pic:pic>
                                           </a:graphicData>
@@ -551,23 +459,64 @@
                                     </w:drawing>
                                   </w:r>
                                   <w:r>
-                                    <w:fldChar w:fldCharType="end"/>
+                                    <w:t xml:space="preserve">Sri </w:t>
                                   </w:r>
-                                </w:p>
-                                <w:p>
+                                  <w:proofErr w:type="spellStart"/>
                                   <w:r>
-                                    <w:t xml:space="preserve">Lord </w:t>
+                                    <w:t>Sri</w:t>
+                                  </w:r>
+                                  <w:proofErr w:type="spellEnd"/>
+                                  <w:r>
+                                    <w:t xml:space="preserve"> Rukmini </w:t>
                                   </w:r>
                                   <w:proofErr w:type="spellStart"/>
                                   <w:r>
                                     <w:t>Dwarkadhish</w:t>
                                   </w:r>
                                   <w:proofErr w:type="spellEnd"/>
+                                </w:p>
+                                <w:p>
+                                  <w:pPr>
+                                    <w:ind w:left="0"/>
+                                  </w:pPr>
                                   <w:r>
-                                    <w:t xml:space="preserve"> at Dwarka main temple</w:t>
+                                    <w:drawing>
+                                      <wp:inline distT="0" distB="0" distL="0" distR="0" wp14:anchorId="51C41CC7" wp14:editId="6B90DA4D">
+                                        <wp:extent cx="2243455" cy="2072640"/>
+                                        <wp:effectExtent l="0" t="0" r="4445" b="0"/>
+                                        <wp:docPr id="14" name="Picture 14"/>
+                                        <wp:cNvGraphicFramePr>
+                                          <a:graphicFrameLocks xmlns:a="http://schemas.openxmlformats.org/drawingml/2006/main" noChangeAspect="1"/>
+                                        </wp:cNvGraphicFramePr>
+                                        <a:graphic xmlns:a="http://schemas.openxmlformats.org/drawingml/2006/main">
+                                          <a:graphicData uri="http://schemas.openxmlformats.org/drawingml/2006/picture">
+                                            <pic:pic xmlns:pic="http://schemas.openxmlformats.org/drawingml/2006/picture">
+                                              <pic:nvPicPr>
+                                                <pic:cNvPr id="1" name=""/>
+                                                <pic:cNvPicPr/>
+                                              </pic:nvPicPr>
+                                              <pic:blipFill>
+                                                <a:blip r:embed="rId12"/>
+                                                <a:stretch>
+                                                  <a:fillRect/>
+                                                </a:stretch>
+                                              </pic:blipFill>
+                                              <pic:spPr>
+                                                <a:xfrm>
+                                                  <a:off x="0" y="0"/>
+                                                  <a:ext cx="2243455" cy="2072640"/>
+                                                </a:xfrm>
+                                                <a:prstGeom prst="rect">
+                                                  <a:avLst/>
+                                                </a:prstGeom>
+                                              </pic:spPr>
+                                            </pic:pic>
+                                          </a:graphicData>
+                                        </a:graphic>
+                                      </wp:inline>
+                                    </w:drawing>
                                   </w:r>
                                 </w:p>
-                                <w:p/>
                               </w:tc>
                             </w:tr>
                           </w:tbl>
@@ -588,10 +537,10 @@
                   </a:graphicData>
                 </a:graphic>
                 <wp14:sizeRelH relativeFrom="page">
-                  <wp14:pctWidth>28600</wp14:pctWidth>
+                  <wp14:pctWidth>0</wp14:pctWidth>
                 </wp14:sizeRelH>
                 <wp14:sizeRelV relativeFrom="page">
-                  <wp14:pctHeight>83600</wp14:pctHeight>
+                  <wp14:pctHeight>0</wp14:pctHeight>
                 </wp14:sizeRelV>
               </wp:anchor>
             </w:drawing>
@@ -602,7 +551,7 @@
                 <v:stroke joinstyle="miter"/>
                 <v:path gradientshapeok="t" o:connecttype="rect"/>
               </v:shapetype>
-              <v:shape id="Text Box 5" o:spid="_x0000_s1026" type="#_x0000_t202" alt="Newsletter sidebar 1" style="position:absolute;left:0;text-align:left;margin-left:0;margin-top:0;width:241.5pt;height:282pt;z-index:251663360;visibility:visible;mso-wrap-style:square;mso-width-percent:286;mso-height-percent:836;mso-left-percent:669;mso-wrap-distance-left:9pt;mso-wrap-distance-top:0;mso-wrap-distance-right:9pt;mso-wrap-distance-bottom:0;mso-position-horizontal-relative:page;mso-position-vertical:top;mso-position-vertical-relative:margin;mso-width-percent:286;mso-height-percent:836;mso-left-percent:669;mso-width-relative:page;mso-height-relative:page;v-text-anchor:top" o:gfxdata="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" o:allowoverlap="f" filled="f" stroked="f" strokeweight=".5pt">
+              <v:shape id="Text Box 5" o:spid="_x0000_s1026" type="#_x0000_t202" alt="Newsletter sidebar 1" style="position:absolute;left:0;text-align:left;margin-left:404pt;margin-top:0;width:188pt;height:628.95pt;z-index:251663360;visibility:visible;mso-wrap-style:square;mso-width-percent:0;mso-height-percent:0;mso-wrap-distance-left:9pt;mso-wrap-distance-top:0;mso-wrap-distance-right:9pt;mso-wrap-distance-bottom:0;mso-position-horizontal:absolute;mso-position-horizontal-relative:page;mso-position-vertical:absolute;mso-position-vertical-relative:margin;mso-width-percent:0;mso-height-percent:0;mso-width-relative:page;mso-height-relative:page;v-text-anchor:top" o:gfxdata="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" o:allowoverlap="f" filled="f" stroked="f" strokeweight=".5pt">
                 <v:textbox inset="1.44pt,0,1.44pt,0">
                   <w:txbxContent>
                     <w:p>
@@ -655,7 +604,7 @@
                           <wp:inline distT="0" distB="0" distL="0" distR="0" wp14:anchorId="69DA5511" wp14:editId="0E3FB7C5">
                             <wp:extent cx="2174240" cy="1630680"/>
                             <wp:effectExtent l="0" t="0" r="0" b="0"/>
-                            <wp:docPr id="1" name="Picture 1" descr="A building with a flag on top&#10;&#10;Description automatically generated with medium confidence"/>
+                            <wp:docPr id="10" name="Picture 10" descr="A building with a flag on top&#10;&#10;Description automatically generated with medium confidence"/>
                             <wp:cNvGraphicFramePr>
                               <a:graphicFrameLocks xmlns:a="http://schemas.openxmlformats.org/drawingml/2006/main" noChangeAspect="1"/>
                             </wp:cNvGraphicFramePr>
@@ -669,7 +618,7 @@
                                     </pic:cNvPicPr>
                                   </pic:nvPicPr>
                                   <pic:blipFill>
-                                    <a:blip r:embed="rId11">
+                                    <a:blip r:embed="rId10">
                                       <a:extLst>
                                         <a:ext uri="{28A0092B-C50C-407E-A947-70E740481C1C}">
                                           <a14:useLocalDpi xmlns:a14="http://schemas.microsoft.com/office/drawing/2010/main" val="0"/>
@@ -712,11 +661,6 @@
                     </w:p>
                     <w:p>
                       <w:pPr>
-                        <w:pStyle w:val="Photo"/>
-                      </w:pPr>
-                    </w:p>
-                    <w:p>
-                      <w:pPr>
                         <w:pStyle w:val="Heading1"/>
                       </w:pPr>
                       <w:r>
@@ -729,8 +673,7 @@
                         <w:placeholder>
                           <w:docPart w:val="00D1F51FEDF00B48A03C931382D1B80F"/>
                         </w:placeholder>
-                        <w:showingPlcHdr/>
-                        <w:date>
+                        <w:date w:fullDate="2022-03-18T00:00:00Z">
                           <w:dateFormat w:val="MMMM d"/>
                           <w:lid w:val="en-US"/>
                           <w:storeMappedDataAs w:val="dateTime"/>
@@ -744,123 +687,106 @@
                             <w:pStyle w:val="Heading2"/>
                           </w:pPr>
                           <w:r>
-                            <w:t>[Date]</w:t>
+                            <w:t>March 18</w:t>
                           </w:r>
                         </w:p>
                       </w:sdtContent>
                     </w:sdt>
                     <w:p>
+                      <w:pPr>
+                        <w:rPr>
+                          <w:b/>
+                          <w:bCs/>
+                        </w:rPr>
+                      </w:pPr>
                       <w:proofErr w:type="spellStart"/>
                       <w:r>
+                        <w:rPr>
+                          <w:b/>
+                          <w:bCs/>
+                        </w:rPr>
                         <w:t>Gaura</w:t>
                       </w:r>
                       <w:proofErr w:type="spellEnd"/>
                       <w:r>
+                        <w:rPr>
+                          <w:b/>
+                          <w:bCs/>
+                        </w:rPr>
                         <w:t xml:space="preserve"> Purnima</w:t>
                       </w:r>
+                      <w:r>
+                        <w:rPr>
+                          <w:b/>
+                          <w:bCs/>
+                        </w:rPr>
+                        <w:t xml:space="preserve"> Festival</w:t>
+                      </w:r>
                     </w:p>
-                    <w:sdt>
-                      <w:sdtPr>
-                        <w:id w:val="-1391110566"/>
-                        <w:placeholder>
-                          <w:docPart w:val="00D1F51FEDF00B48A03C931382D1B80F"/>
-                        </w:placeholder>
-                        <w:showingPlcHdr/>
-                        <w:date>
-                          <w:dateFormat w:val="MMMM d"/>
-                          <w:lid w:val="en-US"/>
-                          <w:storeMappedDataAs w:val="dateTime"/>
-                          <w:calendar w:val="gregorian"/>
-                        </w:date>
-                      </w:sdtPr>
-                      <w:sdtEndPr/>
-                      <w:sdtContent>
-                        <w:p>
-                          <w:pPr>
-                            <w:pStyle w:val="Heading2"/>
-                          </w:pPr>
-                          <w:r>
-                            <w:t>[Date]</w:t>
-                          </w:r>
-                        </w:p>
-                      </w:sdtContent>
-                    </w:sdt>
-                    <w:sdt>
-                      <w:sdtPr>
-                        <w:id w:val="597918327"/>
-                        <w:placeholder>
-                          <w:docPart w:val="80748C3CA55DF34AB9182C12D3ADF4C4"/>
-                        </w:placeholder>
-                        <w:temporary/>
-                        <w:showingPlcHdr/>
-                        <w15:appearance w15:val="hidden"/>
-                        <w:text/>
-                      </w:sdtPr>
-                      <w:sdtEndPr/>
-                      <w:sdtContent>
-                        <w:p>
-                          <w:r>
-                            <w:t>[Event Name]</w:t>
-                          </w:r>
-                        </w:p>
-                      </w:sdtContent>
-                    </w:sdt>
-                    <w:sdt>
-                      <w:sdtPr>
-                        <w:id w:val="1543165412"/>
-                        <w:placeholder>
-                          <w:docPart w:val="00D1F51FEDF00B48A03C931382D1B80F"/>
-                        </w:placeholder>
-                        <w:showingPlcHdr/>
-                        <w:date>
-                          <w:dateFormat w:val="MMMM d"/>
-                          <w:lid w:val="en-US"/>
-                          <w:storeMappedDataAs w:val="dateTime"/>
-                          <w:calendar w:val="gregorian"/>
-                        </w:date>
-                      </w:sdtPr>
-                      <w:sdtEndPr/>
-                      <w:sdtContent>
-                        <w:p>
-                          <w:pPr>
-                            <w:pStyle w:val="Heading2"/>
-                          </w:pPr>
-                          <w:r>
-                            <w:t>[Date]</w:t>
-                          </w:r>
-                        </w:p>
-                      </w:sdtContent>
-                    </w:sdt>
-                    <w:sdt>
-                      <w:sdtPr>
-                        <w:id w:val="-422024353"/>
-                        <w:placeholder>
-                          <w:docPart w:val="80748C3CA55DF34AB9182C12D3ADF4C4"/>
-                        </w:placeholder>
-                        <w:temporary/>
-                        <w:showingPlcHdr/>
-                        <w15:appearance w15:val="hidden"/>
-                        <w:text/>
-                      </w:sdtPr>
-                      <w:sdtEndPr/>
-                      <w:sdtContent>
-                        <w:p>
-                          <w:r>
-                            <w:t>[Event Name]</w:t>
-                          </w:r>
-                        </w:p>
-                      </w:sdtContent>
-                    </w:sdt>
+                    <w:p>
+                      <w:pPr>
+                        <w:spacing w:before="0" w:after="0" w:line="240" w:lineRule="auto"/>
+                        <w:ind w:left="0" w:right="0"/>
+                        <w:rPr>
+                          <w:rFonts w:eastAsia="Times New Roman" w:cs="Times New Roman"/>
+                          <w:i/>
+                          <w:iCs/>
+                          <w:color w:val="auto"/>
+                          <w:sz w:val="20"/>
+                          <w:szCs w:val="20"/>
+                        </w:rPr>
+                      </w:pPr>
+                      <w:r>
+                        <w:rPr>
+                          <w:rFonts w:eastAsia="Times New Roman" w:cs="Times New Roman"/>
+                          <w:i/>
+                          <w:iCs/>
+                          <w:color w:val="auto"/>
+                          <w:sz w:val="20"/>
+                          <w:szCs w:val="20"/>
+                        </w:rPr>
+                        <w:t xml:space="preserve">Celebrating appearance of </w:t>
+                      </w:r>
+                      <w:r>
+                        <w:rPr>
+                          <w:rFonts w:eastAsia="Times New Roman" w:cs="Times New Roman"/>
+                          <w:i/>
+                          <w:iCs/>
+                          <w:color w:val="auto"/>
+                          <w:sz w:val="20"/>
+                          <w:szCs w:val="20"/>
+                        </w:rPr>
+                        <w:t xml:space="preserve">Lord Sri Chaitanya </w:t>
+                      </w:r>
+                      <w:proofErr w:type="spellStart"/>
+                      <w:r>
+                        <w:rPr>
+                          <w:rFonts w:eastAsia="Times New Roman" w:cs="Times New Roman"/>
+                          <w:i/>
+                          <w:iCs/>
+                          <w:color w:val="auto"/>
+                          <w:sz w:val="20"/>
+                          <w:szCs w:val="20"/>
+                        </w:rPr>
+                        <w:t>Mahaprabhu</w:t>
+                      </w:r>
+                      <w:proofErr w:type="spellEnd"/>
+                    </w:p>
+                    <w:p>
+                      <w:pPr>
+                        <w:pStyle w:val="Heading2"/>
+                      </w:pPr>
+                    </w:p>
                     <w:tbl>
                       <w:tblPr>
                         <w:tblStyle w:val="NewsletterTable"/>
-                        <w:tblW w:w="5000" w:type="pct"/>
+                        <w:tblW w:w="5197" w:type="pct"/>
                         <w:jc w:val="center"/>
                         <w:tblLook w:val="04A0" w:firstRow="1" w:lastRow="0" w:firstColumn="1" w:lastColumn="0" w:noHBand="0" w:noVBand="1"/>
                         <w:tblDescription w:val="Announcement table"/>
                       </w:tblPr>
                       <w:tblGrid>
-                        <w:gridCol w:w="4777"/>
+                        <w:gridCol w:w="3853"/>
                       </w:tblGrid>
                       <w:tr>
                         <w:trPr>
@@ -869,7 +795,7 @@
                         </w:trPr>
                         <w:tc>
                           <w:tcPr>
-                            <w:tcW w:w="3439" w:type="dxa"/>
+                            <w:tcW w:w="3584" w:type="dxa"/>
                             <w:tcBorders>
                               <w:bottom w:val="nil"/>
                             </w:tcBorders>
@@ -888,7 +814,7 @@
                         </w:trPr>
                         <w:tc>
                           <w:tcPr>
-                            <w:tcW w:w="3439" w:type="dxa"/>
+                            <w:tcW w:w="3584" w:type="dxa"/>
                             <w:tcBorders>
                               <w:top w:val="nil"/>
                               <w:bottom w:val="nil"/>
@@ -907,24 +833,19 @@
                             </w:r>
                           </w:p>
                           <w:p>
-                            <w:r>
-                              <w:fldChar w:fldCharType="begin"/>
-                            </w:r>
-                            <w:r>
-                              <w:instrText xml:space="preserve"> INCLUDEPICTURE "https://scontent.ffcm1-2.fna.fbcdn.net/v/t39.30808-6/274231573_5035425983167634_3632453261179981415_n.jpg?_nc_cat=104&amp;ccb=1-5&amp;_nc_sid=8bfeb9&amp;_nc_ohc=TTbE1IhxGvQAX8FDMzu&amp;_nc_ht=scontent.ffcm1-2.fna&amp;oh=00_AT_aGZ7VzLDDejMOLt7J2EtJ-AeO-0zvxVsAWDLYJEwLPQ&amp;oe=62170A4B" \* MERGEFORMATINET </w:instrText>
-                            </w:r>
-                            <w:r>
-                              <w:fldChar w:fldCharType="separate"/>
-                            </w:r>
+                            <w:pPr>
+                              <w:ind w:left="0"/>
+                              <w:jc w:val="center"/>
+                            </w:pPr>
                             <w:r>
                               <w:rPr>
                                 <w:noProof/>
                               </w:rPr>
                               <w:drawing>
-                                <wp:inline distT="0" distB="0" distL="0" distR="0" wp14:anchorId="341EF1F4" wp14:editId="350A6667">
-                                  <wp:extent cx="2174240" cy="1974215"/>
-                                  <wp:effectExtent l="0" t="0" r="0" b="0"/>
-                                  <wp:docPr id="11" name="Picture 11" descr="No photo description available."/>
+                                <wp:inline distT="0" distB="0" distL="0" distR="0" wp14:anchorId="148011CD" wp14:editId="458615B9">
+                                  <wp:extent cx="2179955" cy="1635125"/>
+                                  <wp:effectExtent l="0" t="0" r="4445" b="3175"/>
+                                  <wp:docPr id="12" name="Picture 12" descr="A picture containing sport, dancer, colorful, stuffed&#10;&#10;Description automatically generated"/>
                                   <wp:cNvGraphicFramePr>
                                     <a:graphicFrameLocks xmlns:a="http://schemas.openxmlformats.org/drawingml/2006/main" noChangeAspect="1"/>
                                   </wp:cNvGraphicFramePr>
@@ -932,36 +853,29 @@
                                     <a:graphicData uri="http://schemas.openxmlformats.org/drawingml/2006/picture">
                                       <pic:pic xmlns:pic="http://schemas.openxmlformats.org/drawingml/2006/picture">
                                         <pic:nvPicPr>
-                                          <pic:cNvPr id="0" name="Picture 29" descr="No photo description available."/>
-                                          <pic:cNvPicPr>
-                                            <a:picLocks noChangeAspect="1" noChangeArrowheads="1"/>
-                                          </pic:cNvPicPr>
+                                          <pic:cNvPr id="6" name="Picture 6" descr="A picture containing sport, dancer, colorful, stuffed&#10;&#10;Description automatically generated"/>
+                                          <pic:cNvPicPr/>
                                         </pic:nvPicPr>
                                         <pic:blipFill>
-                                          <a:blip r:embed="rId12">
+                                          <a:blip r:embed="rId11">
                                             <a:extLst>
                                               <a:ext uri="{28A0092B-C50C-407E-A947-70E740481C1C}">
                                                 <a14:useLocalDpi xmlns:a14="http://schemas.microsoft.com/office/drawing/2010/main" val="0"/>
                                               </a:ext>
                                             </a:extLst>
                                           </a:blip>
-                                          <a:srcRect/>
                                           <a:stretch>
                                             <a:fillRect/>
                                           </a:stretch>
                                         </pic:blipFill>
-                                        <pic:spPr bwMode="auto">
+                                        <pic:spPr>
                                           <a:xfrm>
                                             <a:off x="0" y="0"/>
-                                            <a:ext cx="2174240" cy="1974215"/>
+                                            <a:ext cx="2179955" cy="1635125"/>
                                           </a:xfrm>
                                           <a:prstGeom prst="rect">
                                             <a:avLst/>
                                           </a:prstGeom>
-                                          <a:noFill/>
-                                          <a:ln>
-                                            <a:noFill/>
-                                          </a:ln>
                                         </pic:spPr>
                                       </pic:pic>
                                     </a:graphicData>
@@ -970,23 +884,64 @@
                               </w:drawing>
                             </w:r>
                             <w:r>
-                              <w:fldChar w:fldCharType="end"/>
+                              <w:t xml:space="preserve">Sri </w:t>
                             </w:r>
-                          </w:p>
-                          <w:p>
+                            <w:proofErr w:type="spellStart"/>
                             <w:r>
-                              <w:t xml:space="preserve">Lord </w:t>
+                              <w:t>Sri</w:t>
+                            </w:r>
+                            <w:proofErr w:type="spellEnd"/>
+                            <w:r>
+                              <w:t xml:space="preserve"> Rukmini </w:t>
                             </w:r>
                             <w:proofErr w:type="spellStart"/>
                             <w:r>
                               <w:t>Dwarkadhish</w:t>
                             </w:r>
                             <w:proofErr w:type="spellEnd"/>
+                          </w:p>
+                          <w:p>
+                            <w:pPr>
+                              <w:ind w:left="0"/>
+                            </w:pPr>
                             <w:r>
-                              <w:t xml:space="preserve"> at Dwarka main temple</w:t>
+                              <w:drawing>
+                                <wp:inline distT="0" distB="0" distL="0" distR="0" wp14:anchorId="51C41CC7" wp14:editId="6B90DA4D">
+                                  <wp:extent cx="2243455" cy="2072640"/>
+                                  <wp:effectExtent l="0" t="0" r="4445" b="0"/>
+                                  <wp:docPr id="14" name="Picture 14"/>
+                                  <wp:cNvGraphicFramePr>
+                                    <a:graphicFrameLocks xmlns:a="http://schemas.openxmlformats.org/drawingml/2006/main" noChangeAspect="1"/>
+                                  </wp:cNvGraphicFramePr>
+                                  <a:graphic xmlns:a="http://schemas.openxmlformats.org/drawingml/2006/main">
+                                    <a:graphicData uri="http://schemas.openxmlformats.org/drawingml/2006/picture">
+                                      <pic:pic xmlns:pic="http://schemas.openxmlformats.org/drawingml/2006/picture">
+                                        <pic:nvPicPr>
+                                          <pic:cNvPr id="1" name=""/>
+                                          <pic:cNvPicPr/>
+                                        </pic:nvPicPr>
+                                        <pic:blipFill>
+                                          <a:blip r:embed="rId12"/>
+                                          <a:stretch>
+                                            <a:fillRect/>
+                                          </a:stretch>
+                                        </pic:blipFill>
+                                        <pic:spPr>
+                                          <a:xfrm>
+                                            <a:off x="0" y="0"/>
+                                            <a:ext cx="2243455" cy="2072640"/>
+                                          </a:xfrm>
+                                          <a:prstGeom prst="rect">
+                                            <a:avLst/>
+                                          </a:prstGeom>
+                                        </pic:spPr>
+                                      </pic:pic>
+                                    </a:graphicData>
+                                  </a:graphic>
+                                </wp:inline>
+                              </w:drawing>
                             </w:r>
                           </w:p>
-                          <w:p/>
                         </w:tc>
                       </w:tr>
                     </w:tbl>
@@ -1005,10 +960,52 @@
       </w:r>
       <w:r>
         <w:rPr>
+          <w:noProof/>
           <w:sz w:val="52"/>
           <w:szCs w:val="52"/>
         </w:rPr>
-        <w:t>SKCON Dwarka Dham</w:t>
+        <w:drawing>
+          <wp:inline distT="0" distB="0" distL="0" distR="0" wp14:anchorId="6E2FCEE6" wp14:editId="5420D006">
+            <wp:extent cx="723900" cy="723900"/>
+            <wp:effectExtent l="0" t="0" r="0" b="0"/>
+            <wp:docPr id="13" name="Picture 13" descr="Logo&#10;&#10;Description automatically generated"/>
+            <wp:cNvGraphicFramePr>
+              <a:graphicFrameLocks xmlns:a="http://schemas.openxmlformats.org/drawingml/2006/main" noChangeAspect="1"/>
+            </wp:cNvGraphicFramePr>
+            <a:graphic xmlns:a="http://schemas.openxmlformats.org/drawingml/2006/main">
+              <a:graphicData uri="http://schemas.openxmlformats.org/drawingml/2006/picture">
+                <pic:pic xmlns:pic="http://schemas.openxmlformats.org/drawingml/2006/picture">
+                  <pic:nvPicPr>
+                    <pic:cNvPr id="13" name="Picture 13" descr="Logo&#10;&#10;Description automatically generated"/>
+                    <pic:cNvPicPr/>
+                  </pic:nvPicPr>
+                  <pic:blipFill>
+                    <a:blip r:embed="rId13"/>
+                    <a:stretch>
+                      <a:fillRect/>
+                    </a:stretch>
+                  </pic:blipFill>
+                  <pic:spPr>
+                    <a:xfrm>
+                      <a:off x="0" y="0"/>
+                      <a:ext cx="723900" cy="723900"/>
+                    </a:xfrm>
+                    <a:prstGeom prst="rect">
+                      <a:avLst/>
+                    </a:prstGeom>
+                  </pic:spPr>
+                </pic:pic>
+              </a:graphicData>
+            </a:graphic>
+          </wp:inline>
+        </w:drawing>
+      </w:r>
+      <w:r>
+        <w:rPr>
+          <w:sz w:val="52"/>
+          <w:szCs w:val="52"/>
+        </w:rPr>
+        <w:t>ISKCON Dwarka Dham</w:t>
       </w:r>
     </w:p>
     <w:p>
@@ -1133,6 +1130,20 @@
         </w:rPr>
         <w:t xml:space="preserve"> Road,</w:t>
       </w:r>
+      <w:r>
+        <w:rPr>
+          <w:sz w:val="16"/>
+          <w:szCs w:val="16"/>
+        </w:rPr>
+        <w:t xml:space="preserve"> </w:t>
+      </w:r>
+      <w:r>
+        <w:rPr>
+          <w:sz w:val="16"/>
+          <w:szCs w:val="16"/>
+        </w:rPr>
+        <w:t>Dwarka - 361335</w:t>
+      </w:r>
     </w:p>
     <w:p>
       <w:pPr>
@@ -1147,53 +1158,23 @@
           <w:sz w:val="16"/>
           <w:szCs w:val="16"/>
         </w:rPr>
-        <w:t>Dwarka - 361335</w:t>
-      </w:r>
-    </w:p>
-    <w:p>
-      <w:pPr>
-        <w:pStyle w:val="ContactInfo"/>
+        <w:t>https://iskcondwarkadham.com</w:t>
+      </w:r>
+      <w:r>
         <w:rPr>
           <w:sz w:val="16"/>
           <w:szCs w:val="16"/>
         </w:rPr>
-      </w:pPr>
+        <w:t xml:space="preserve"> T: </w:t>
+      </w:r>
       <w:r>
         <w:rPr>
           <w:sz w:val="16"/>
           <w:szCs w:val="16"/>
         </w:rPr>
-        <w:t>https://iskcondwarkadham.com</w:t>
-      </w:r>
-      <w:r>
-        <w:rPr>
-          <w:sz w:val="16"/>
-          <w:szCs w:val="16"/>
-        </w:rPr>
-        <w:t xml:space="preserve"> T: </w:t>
-      </w:r>
-      <w:r>
-        <w:rPr>
-          <w:sz w:val="16"/>
-          <w:szCs w:val="16"/>
-        </w:rPr>
-        <w:t>E</w:t>
-      </w:r>
-      <w:r>
-        <w:rPr>
-          <w:sz w:val="16"/>
-          <w:szCs w:val="16"/>
-        </w:rPr>
-        <w:t>:</w:t>
-      </w:r>
-      <w:r>
-        <w:rPr>
-          <w:sz w:val="16"/>
-          <w:szCs w:val="16"/>
-        </w:rPr>
-        <w:t xml:space="preserve"> </w:t>
-      </w:r>
-      <w:hyperlink r:id="rId13" w:history="1">
+        <w:t xml:space="preserve">E: </w:t>
+      </w:r>
+      <w:hyperlink r:id="rId14" w:history="1">
         <w:r>
           <w:rPr>
             <w:rStyle w:val="Hyperlink"/>
@@ -1209,75 +1190,6 @@
           <w:szCs w:val="16"/>
         </w:rPr>
         <w:t xml:space="preserve"> </w:t>
-      </w:r>
-    </w:p>
-    <w:p>
-      <w:pPr>
-        <w:pStyle w:val="ContactInfo"/>
-        <w:rPr>
-          <w:sz w:val="16"/>
-          <w:szCs w:val="16"/>
-        </w:rPr>
-      </w:pPr>
-      <w:r>
-        <w:rPr>
-          <w:sz w:val="16"/>
-          <w:szCs w:val="16"/>
-        </w:rPr>
-        <w:t xml:space="preserve">T </w:t>
-      </w:r>
-      <w:r>
-        <w:rPr>
-          <w:sz w:val="16"/>
-          <w:szCs w:val="16"/>
-        </w:rPr>
-        <w:t>+91 9773440880 (</w:t>
-      </w:r>
-      <w:proofErr w:type="spellStart"/>
-      <w:r>
-        <w:rPr>
-          <w:sz w:val="16"/>
-          <w:szCs w:val="16"/>
-        </w:rPr>
-        <w:t>Aniketan</w:t>
-      </w:r>
-      <w:proofErr w:type="spellEnd"/>
-      <w:r>
-        <w:rPr>
-          <w:sz w:val="16"/>
-          <w:szCs w:val="16"/>
-        </w:rPr>
-        <w:t xml:space="preserve"> Prabhu)</w:t>
-      </w:r>
-      <w:r>
-        <w:rPr>
-          <w:sz w:val="16"/>
-          <w:szCs w:val="16"/>
-        </w:rPr>
-        <w:t xml:space="preserve"> </w:t>
-      </w:r>
-      <w:r>
-        <w:rPr>
-          <w:sz w:val="16"/>
-          <w:szCs w:val="16"/>
-        </w:rPr>
-        <w:t>+91 9898550185 (</w:t>
-      </w:r>
-      <w:proofErr w:type="spellStart"/>
-      <w:r>
-        <w:rPr>
-          <w:sz w:val="16"/>
-          <w:szCs w:val="16"/>
-        </w:rPr>
-        <w:t>Vaishnavseva</w:t>
-      </w:r>
-      <w:proofErr w:type="spellEnd"/>
-      <w:r>
-        <w:rPr>
-          <w:sz w:val="16"/>
-          <w:szCs w:val="16"/>
-        </w:rPr>
-        <w:t xml:space="preserve"> Prabhu)</w:t>
       </w:r>
     </w:p>
     <w:tbl>
@@ -1390,7 +1302,15 @@
             </w:r>
             <w:proofErr w:type="spellEnd"/>
             <w:r>
-              <w:t xml:space="preserve"> prabhu</w:t>
+              <w:t xml:space="preserve"> </w:t>
+            </w:r>
+            <w:r>
+              <w:t>Das</w:t>
+            </w:r>
+          </w:p>
+          <w:p>
+            <w:r>
+              <w:t>(PRESIDENT- ISKCON RAJKOT)</w:t>
             </w:r>
           </w:p>
         </w:tc>
@@ -1458,71 +1378,6 @@
     </w:p>
     <w:p>
       <w:r>
-        <w:t xml:space="preserve">According to Hindu mythology, </w:t>
-      </w:r>
-      <w:proofErr w:type="spellStart"/>
-      <w:r>
-        <w:t>Dvārakā</w:t>
-      </w:r>
-      <w:proofErr w:type="spellEnd"/>
-      <w:r>
-        <w:t xml:space="preserve"> was a city where Krishna, the eighth avatar of Vishnu, once lived. It is believed that Krishna was born in Mathura, just south of Delhi in the modern state of Uttar </w:t>
-      </w:r>
-      <w:r>
-        <w:lastRenderedPageBreak/>
-        <w:t xml:space="preserve">Pradesh. His uncle, Kansa, was the tyrannical ruler of this city and was eventually killed by Krishna. Kansa’s father-in-law, who was </w:t>
-      </w:r>
-      <w:proofErr w:type="spellStart"/>
-      <w:r>
-        <w:t>Jarasandh</w:t>
-      </w:r>
-      <w:proofErr w:type="spellEnd"/>
-      <w:r>
-        <w:t>, the king of Magadha, was furious when he heard of Kansa’s murder, and tried to avenge his death.</w:t>
-      </w:r>
-    </w:p>
-    <w:p>
-      <w:r>
-        <w:t xml:space="preserve">Although Mathura was attacked 17 times, it did not fall to </w:t>
-      </w:r>
-      <w:proofErr w:type="spellStart"/>
-      <w:r>
-        <w:t>Jarasandh</w:t>
-      </w:r>
-      <w:proofErr w:type="spellEnd"/>
-      <w:r>
-        <w:t xml:space="preserve">. Nevertheless, his clan, the </w:t>
-      </w:r>
-      <w:proofErr w:type="spellStart"/>
-      <w:r>
-        <w:t>Yadavs</w:t>
-      </w:r>
-      <w:proofErr w:type="spellEnd"/>
-      <w:r>
-        <w:t xml:space="preserve">, suffered heavy losses over the course of the lengthy conflict. As Krishna realized that his people would not be able to withstand another war with </w:t>
-      </w:r>
-      <w:proofErr w:type="spellStart"/>
-      <w:r>
-        <w:t>Jarasandh</w:t>
-      </w:r>
-      <w:proofErr w:type="spellEnd"/>
-      <w:r>
-        <w:t xml:space="preserve">, he decided to leave Mathura with the </w:t>
-      </w:r>
-      <w:proofErr w:type="spellStart"/>
-      <w:r>
-        <w:t>Yadavs</w:t>
-      </w:r>
-      <w:proofErr w:type="spellEnd"/>
-      <w:r>
-        <w:t>.</w:t>
-      </w:r>
-      <w:r>
-        <w:t xml:space="preserve"> </w:t>
-      </w:r>
-    </w:p>
-    <w:p>
-      <w:r>
         <w:t>[to be continued…]</w:t>
       </w:r>
     </w:p>
@@ -1531,34 +1386,23 @@
         <w:pStyle w:val="Heading1"/>
       </w:pPr>
       <w:r>
-        <w:t>More Important News</w:t>
-      </w:r>
-      <w:r>
         <w:rPr>
           <w:noProof/>
         </w:rPr>
+        <w:lastRenderedPageBreak/>
         <mc:AlternateContent>
           <mc:Choice Requires="wps">
             <w:drawing>
-              <wp:anchor distT="0" distB="0" distL="114300" distR="114300" simplePos="0" relativeHeight="251665408" behindDoc="0" locked="0" layoutInCell="1" allowOverlap="0" wp14:anchorId="566AFFAE" wp14:editId="61DFA5A1">
+              <wp:anchor distT="0" distB="0" distL="114300" distR="114300" simplePos="0" relativeHeight="251665408" behindDoc="0" locked="0" layoutInCell="1" allowOverlap="0" wp14:anchorId="566AFFAE" wp14:editId="04054614">
                 <wp:simplePos x="0" y="0"/>
-                <mc:AlternateContent>
-                  <mc:Choice Requires="wp14">
-                    <wp:positionH relativeFrom="page">
-                      <wp14:pctPosHOffset>66900</wp14:pctPosHOffset>
-                    </wp:positionH>
-                  </mc:Choice>
-                  <mc:Fallback>
-                    <wp:positionH relativeFrom="page">
-                      <wp:posOffset>5199380</wp:posOffset>
-                    </wp:positionH>
-                  </mc:Fallback>
-                </mc:AlternateContent>
+                <wp:positionH relativeFrom="page">
+                  <wp:posOffset>5194300</wp:posOffset>
+                </wp:positionH>
                 <wp:positionV relativeFrom="margin">
-                  <wp:align>top</wp:align>
+                  <wp:posOffset>0</wp:posOffset>
                 </wp:positionV>
-                <wp:extent cx="3067050" cy="3581400"/>
-                <wp:effectExtent l="0" t="0" r="5715" b="11430"/>
+                <wp:extent cx="3067050" cy="6604000"/>
+                <wp:effectExtent l="0" t="0" r="0" b="0"/>
                 <wp:wrapSquare wrapText="left"/>
                 <wp:docPr id="3" name="Text Box 3" descr="Newsletter sidebar 2"/>
                 <wp:cNvGraphicFramePr/>
@@ -1569,7 +1413,7 @@
                       <wps:spPr>
                         <a:xfrm>
                           <a:off x="0" y="0"/>
-                          <a:ext cx="3067050" cy="3581400"/>
+                          <a:ext cx="3067050" cy="6604000"/>
                         </a:xfrm>
                         <a:prstGeom prst="rect">
                           <a:avLst/>
@@ -1608,45 +1452,11 @@
                               </w:rPr>
                             </w:pPr>
                             <w:r>
-                              <w:rPr>
-                                <w:rFonts w:ascii="Times New Roman" w:eastAsia="Times New Roman" w:hAnsi="Times New Roman" w:cs="Times New Roman"/>
-                                <w:color w:val="auto"/>
-                                <w:sz w:val="24"/>
-                                <w:szCs w:val="24"/>
-                              </w:rPr>
-                              <w:fldChar w:fldCharType="begin"/>
-                            </w:r>
-                            <w:r>
-                              <w:rPr>
-                                <w:rFonts w:ascii="Times New Roman" w:eastAsia="Times New Roman" w:hAnsi="Times New Roman" w:cs="Times New Roman"/>
-                                <w:color w:val="auto"/>
-                                <w:sz w:val="24"/>
-                                <w:szCs w:val="24"/>
-                              </w:rPr>
-                              <w:instrText xml:space="preserve"> INCLUDEPICTURE "https://scontent.ffcm1-2.fna.fbcdn.net/v/t39.30808-6/274286355_5037104899666409_7354350486607497276_n.jpg?stp=dst-jpg_s1080x2048&amp;_nc_cat=106&amp;ccb=1-5&amp;_nc_sid=8bfeb9&amp;_nc_ohc=oFkGxkV4SaoAX9UG3LA&amp;_nc_ht=scontent.ffcm1-2.fna&amp;oh=00_AT9IwAkg1DYPBod3phgwj2R3io6st01lgj5dZiLzWhtF_Q&amp;oe=621702DB" \* MERGEFORMATINET </w:instrText>
-                            </w:r>
-                            <w:r>
-                              <w:rPr>
-                                <w:rFonts w:ascii="Times New Roman" w:eastAsia="Times New Roman" w:hAnsi="Times New Roman" w:cs="Times New Roman"/>
-                                <w:color w:val="auto"/>
-                                <w:sz w:val="24"/>
-                                <w:szCs w:val="24"/>
-                              </w:rPr>
-                              <w:fldChar w:fldCharType="separate"/>
-                            </w:r>
-                            <w:r>
-                              <w:rPr>
-                                <w:rFonts w:ascii="Times New Roman" w:eastAsia="Times New Roman" w:hAnsi="Times New Roman" w:cs="Times New Roman"/>
-                                <w:noProof/>
-                                <w:color w:val="auto"/>
-                                <w:sz w:val="24"/>
-                                <w:szCs w:val="24"/>
-                              </w:rPr>
                               <w:drawing>
-                                <wp:inline distT="0" distB="0" distL="0" distR="0" wp14:anchorId="1499E873" wp14:editId="4ED7A66C">
-                                  <wp:extent cx="2174240" cy="3261360"/>
-                                  <wp:effectExtent l="0" t="0" r="0" b="2540"/>
-                                  <wp:docPr id="2" name="Picture 2" descr="May be an image of 1 person, sitting and text that says 'પરમ પૂજ્ય મહાવિષ્ણુ ગોસ્વામી મહારાજ'"/>
+                                <wp:inline distT="0" distB="0" distL="0" distR="0" wp14:anchorId="6C9162B5" wp14:editId="2D0360E1">
+                                  <wp:extent cx="2173605" cy="1930400"/>
+                                  <wp:effectExtent l="0" t="0" r="0" b="0"/>
+                                  <wp:docPr id="7" name="Picture 7" descr="A picture containing text, newspaper&#10;&#10;Description automatically generated"/>
                                   <wp:cNvGraphicFramePr>
                                     <a:graphicFrameLocks xmlns:a="http://schemas.openxmlformats.org/drawingml/2006/main" noChangeAspect="1"/>
                                   </wp:cNvGraphicFramePr>
@@ -1654,51 +1464,29 @@
                                     <a:graphicData uri="http://schemas.openxmlformats.org/drawingml/2006/picture">
                                       <pic:pic xmlns:pic="http://schemas.openxmlformats.org/drawingml/2006/picture">
                                         <pic:nvPicPr>
-                                          <pic:cNvPr id="0" name="Picture 3" descr="May be an image of 1 person, sitting and text that says 'પરમ પૂજ્ય મહાવિષ્ણુ ગોસ્વામી મહારાજ'"/>
-                                          <pic:cNvPicPr>
-                                            <a:picLocks noChangeAspect="1" noChangeArrowheads="1"/>
-                                          </pic:cNvPicPr>
+                                          <pic:cNvPr id="7" name="Picture 7" descr="A picture containing text, newspaper&#10;&#10;Description automatically generated"/>
+                                          <pic:cNvPicPr/>
                                         </pic:nvPicPr>
                                         <pic:blipFill>
-                                          <a:blip r:embed="rId14">
-                                            <a:extLst>
-                                              <a:ext uri="{28A0092B-C50C-407E-A947-70E740481C1C}">
-                                                <a14:useLocalDpi xmlns:a14="http://schemas.microsoft.com/office/drawing/2010/main" val="0"/>
-                                              </a:ext>
-                                            </a:extLst>
-                                          </a:blip>
-                                          <a:srcRect/>
+                                          <a:blip r:embed="rId15"/>
                                           <a:stretch>
                                             <a:fillRect/>
                                           </a:stretch>
                                         </pic:blipFill>
-                                        <pic:spPr bwMode="auto">
+                                        <pic:spPr>
                                           <a:xfrm>
                                             <a:off x="0" y="0"/>
-                                            <a:ext cx="2174240" cy="3261360"/>
+                                            <a:ext cx="2198316" cy="1952346"/>
                                           </a:xfrm>
                                           <a:prstGeom prst="rect">
                                             <a:avLst/>
                                           </a:prstGeom>
-                                          <a:noFill/>
-                                          <a:ln>
-                                            <a:noFill/>
-                                          </a:ln>
                                         </pic:spPr>
                                       </pic:pic>
                                     </a:graphicData>
                                   </a:graphic>
                                 </wp:inline>
                               </w:drawing>
-                            </w:r>
-                            <w:r>
-                              <w:rPr>
-                                <w:rFonts w:ascii="Times New Roman" w:eastAsia="Times New Roman" w:hAnsi="Times New Roman" w:cs="Times New Roman"/>
-                                <w:color w:val="auto"/>
-                                <w:sz w:val="24"/>
-                                <w:szCs w:val="24"/>
-                              </w:rPr>
-                              <w:fldChar w:fldCharType="end"/>
                             </w:r>
                           </w:p>
                           <w:tbl>
@@ -1750,7 +1538,7 @@
                                     <w:outlineLvl w:val="0"/>
                                   </w:pPr>
                                   <w:r>
-                                    <w:t>Community</w:t>
+                                    <w:t>Temple</w:t>
                                   </w:r>
                                   <w:r>
                                     <w:t xml:space="preserve"> Activities</w:t>
@@ -1767,7 +1555,13 @@
                                 </w:p>
                                 <w:p>
                                   <w:r>
-                                    <w:t xml:space="preserve">We have started distributing </w:t>
+                                    <w:t xml:space="preserve">We </w:t>
+                                  </w:r>
+                                  <w:r>
+                                    <w:t xml:space="preserve">are </w:t>
+                                  </w:r>
+                                  <w:r>
+                                    <w:t xml:space="preserve">distributing </w:t>
                                   </w:r>
                                   <w:proofErr w:type="spellStart"/>
                                   <w:r>
@@ -1775,7 +1569,13 @@
                                   </w:r>
                                   <w:proofErr w:type="spellEnd"/>
                                   <w:r>
-                                    <w:t xml:space="preserve"> to poor and needy people in and around Dwarka. </w:t>
+                                    <w:t xml:space="preserve"> to poor and needy people in and around Dwarka</w:t>
+                                  </w:r>
+                                  <w:r>
+                                    <w:t xml:space="preserve"> Dham</w:t>
+                                  </w:r>
+                                  <w:r>
+                                    <w:t xml:space="preserve">. </w:t>
                                   </w:r>
                                 </w:p>
                                 <w:p>
@@ -1800,18 +1600,66 @@
                                 </w:p>
                                 <w:p/>
                                 <w:p>
+                                  <w:pPr>
+                                    <w:rPr>
+                                      <w:sz w:val="16"/>
+                                      <w:szCs w:val="16"/>
+                                    </w:rPr>
+                                  </w:pPr>
                                   <w:r>
-                                    <w:t xml:space="preserve">Feel contribute </w:t>
+                                    <w:rPr>
+                                      <w:b/>
+                                      <w:bCs/>
+                                    </w:rPr>
+                                    <w:t>Serve Lord by c</w:t>
                                   </w:r>
                                   <w:r>
-                                    <w:t xml:space="preserve">generously </w:t>
+                                    <w:rPr>
+                                      <w:b/>
+                                      <w:bCs/>
+                                    </w:rPr>
+                                    <w:t>ontribut</w:t>
                                   </w:r>
                                   <w:r>
-                                    <w:t xml:space="preserve">towards these activities </w:t>
+                                    <w:rPr>
+                                      <w:b/>
+                                      <w:bCs/>
+                                    </w:rPr>
+                                    <w:t>ing</w:t>
+                                  </w:r>
+                                  <w:r>
+                                    <w:rPr>
+                                      <w:b/>
+                                      <w:bCs/>
+                                    </w:rPr>
+                                    <w:t xml:space="preserve"> </w:t>
+                                  </w:r>
+                                  <w:r>
+                                    <w:rPr>
+                                      <w:b/>
+                                      <w:bCs/>
+                                    </w:rPr>
+                                    <w:t>generously</w:t>
+                                  </w:r>
+                                  <w:r>
+                                    <w:rPr>
+                                      <w:b/>
+                                      <w:bCs/>
+                                    </w:rPr>
+                                    <w:t>.</w:t>
                                   </w:r>
                                 </w:p>
                                 <w:p>
                                   <w:pPr>
+                                    <w:rPr>
+                                      <w:b/>
+                                      <w:bCs/>
+                                    </w:rPr>
+                                  </w:pPr>
+                                </w:p>
+                                <w:p>
+                                  <w:pPr>
+                                    <w:pStyle w:val="ContactInfo"/>
                                     <w:rPr>
                                       <w:sz w:val="16"/>
                                       <w:szCs w:val="16"/>
@@ -1827,6 +1675,7 @@
                                 </w:p>
                                 <w:p>
                                   <w:pPr>
+                                    <w:pStyle w:val="ContactInfo"/>
                                     <w:rPr>
                                       <w:sz w:val="16"/>
                                       <w:szCs w:val="16"/>
@@ -1842,6 +1691,7 @@
                                 </w:p>
                                 <w:p>
                                   <w:pPr>
+                                    <w:pStyle w:val="ContactInfo"/>
                                     <w:rPr>
                                       <w:sz w:val="16"/>
                                       <w:szCs w:val="16"/>
@@ -1856,6 +1706,9 @@
                                   </w:r>
                                 </w:p>
                                 <w:p>
+                                  <w:pPr>
+                                    <w:pStyle w:val="ContactInfo"/>
+                                  </w:pPr>
                                   <w:r>
                                     <w:rPr>
                                       <w:sz w:val="16"/>
@@ -1887,14 +1740,14 @@
                   <wp14:pctWidth>28600</wp14:pctWidth>
                 </wp14:sizeRelH>
                 <wp14:sizeRelV relativeFrom="page">
-                  <wp14:pctHeight>83600</wp14:pctHeight>
+                  <wp14:pctHeight>0</wp14:pctHeight>
                 </wp14:sizeRelV>
               </wp:anchor>
             </w:drawing>
           </mc:Choice>
           <mc:Fallback>
             <w:pict>
-              <v:shape w14:anchorId="566AFFAE" id="Text Box 3" o:spid="_x0000_s1027" type="#_x0000_t202" alt="Newsletter sidebar 2" style="position:absolute;left:0;text-align:left;margin-left:0;margin-top:0;width:241.5pt;height:282pt;z-index:251665408;visibility:visible;mso-wrap-style:square;mso-width-percent:286;mso-height-percent:836;mso-left-percent:669;mso-wrap-distance-left:9pt;mso-wrap-distance-top:0;mso-wrap-distance-right:9pt;mso-wrap-distance-bottom:0;mso-position-horizontal-relative:page;mso-position-vertical:top;mso-position-vertical-relative:margin;mso-width-percent:286;mso-height-percent:836;mso-left-percent:669;mso-width-relative:page;mso-height-relative:page;v-text-anchor:top" o:gfxdata="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" o:allowoverlap="f" filled="f" stroked="f" strokeweight=".5pt">
+              <v:shape w14:anchorId="566AFFAE" id="Text Box 3" o:spid="_x0000_s1027" type="#_x0000_t202" alt="Newsletter sidebar 2" style="position:absolute;left:0;text-align:left;margin-left:409pt;margin-top:0;width:241.5pt;height:520pt;z-index:251665408;visibility:visible;mso-wrap-style:square;mso-width-percent:286;mso-height-percent:0;mso-wrap-distance-left:9pt;mso-wrap-distance-top:0;mso-wrap-distance-right:9pt;mso-wrap-distance-bottom:0;mso-position-horizontal:absolute;mso-position-horizontal-relative:page;mso-position-vertical:absolute;mso-position-vertical-relative:margin;mso-width-percent:286;mso-height-percent:0;mso-width-relative:page;mso-height-relative:page;v-text-anchor:top" o:gfxdata="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" o:allowoverlap="f" filled="f" stroked="f" strokeweight=".5pt">
                 <v:textbox inset="1.44pt,0,1.44pt,0">
                   <w:txbxContent>
                     <w:p>
@@ -1909,45 +1762,11 @@
                         </w:rPr>
                       </w:pPr>
                       <w:r>
-                        <w:rPr>
-                          <w:rFonts w:ascii="Times New Roman" w:eastAsia="Times New Roman" w:hAnsi="Times New Roman" w:cs="Times New Roman"/>
-                          <w:color w:val="auto"/>
-                          <w:sz w:val="24"/>
-                          <w:szCs w:val="24"/>
-                        </w:rPr>
-                        <w:fldChar w:fldCharType="begin"/>
-                      </w:r>
-                      <w:r>
-                        <w:rPr>
-                          <w:rFonts w:ascii="Times New Roman" w:eastAsia="Times New Roman" w:hAnsi="Times New Roman" w:cs="Times New Roman"/>
-                          <w:color w:val="auto"/>
-                          <w:sz w:val="24"/>
-                          <w:szCs w:val="24"/>
-                        </w:rPr>
-                        <w:instrText xml:space="preserve"> INCLUDEPICTURE "https://scontent.ffcm1-2.fna.fbcdn.net/v/t39.30808-6/274286355_5037104899666409_7354350486607497276_n.jpg?stp=dst-jpg_s1080x2048&amp;_nc_cat=106&amp;ccb=1-5&amp;_nc_sid=8bfeb9&amp;_nc_ohc=oFkGxkV4SaoAX9UG3LA&amp;_nc_ht=scontent.ffcm1-2.fna&amp;oh=00_AT9IwAkg1DYPBod3phgwj2R3io6st01lgj5dZiLzWhtF_Q&amp;oe=621702DB" \* MERGEFORMATINET </w:instrText>
-                      </w:r>
-                      <w:r>
-                        <w:rPr>
-                          <w:rFonts w:ascii="Times New Roman" w:eastAsia="Times New Roman" w:hAnsi="Times New Roman" w:cs="Times New Roman"/>
-                          <w:color w:val="auto"/>
-                          <w:sz w:val="24"/>
-                          <w:szCs w:val="24"/>
-                        </w:rPr>
-                        <w:fldChar w:fldCharType="separate"/>
-                      </w:r>
-                      <w:r>
-                        <w:rPr>
-                          <w:rFonts w:ascii="Times New Roman" w:eastAsia="Times New Roman" w:hAnsi="Times New Roman" w:cs="Times New Roman"/>
-                          <w:noProof/>
-                          <w:color w:val="auto"/>
-                          <w:sz w:val="24"/>
-                          <w:szCs w:val="24"/>
-                        </w:rPr>
                         <w:drawing>
-                          <wp:inline distT="0" distB="0" distL="0" distR="0" wp14:anchorId="1499E873" wp14:editId="4ED7A66C">
-                            <wp:extent cx="2174240" cy="3261360"/>
-                            <wp:effectExtent l="0" t="0" r="0" b="2540"/>
-                            <wp:docPr id="2" name="Picture 2" descr="May be an image of 1 person, sitting and text that says 'પરમ પૂજ્ય મહાવિષ્ણુ ગોસ્વામી મહારાજ'"/>
+                          <wp:inline distT="0" distB="0" distL="0" distR="0" wp14:anchorId="6C9162B5" wp14:editId="2D0360E1">
+                            <wp:extent cx="2173605" cy="1930400"/>
+                            <wp:effectExtent l="0" t="0" r="0" b="0"/>
+                            <wp:docPr id="7" name="Picture 7" descr="A picture containing text, newspaper&#10;&#10;Description automatically generated"/>
                             <wp:cNvGraphicFramePr>
                               <a:graphicFrameLocks xmlns:a="http://schemas.openxmlformats.org/drawingml/2006/main" noChangeAspect="1"/>
                             </wp:cNvGraphicFramePr>
@@ -1955,51 +1774,29 @@
                               <a:graphicData uri="http://schemas.openxmlformats.org/drawingml/2006/picture">
                                 <pic:pic xmlns:pic="http://schemas.openxmlformats.org/drawingml/2006/picture">
                                   <pic:nvPicPr>
-                                    <pic:cNvPr id="0" name="Picture 3" descr="May be an image of 1 person, sitting and text that says 'પરમ પૂજ્ય મહાવિષ્ણુ ગોસ્વામી મહારાજ'"/>
-                                    <pic:cNvPicPr>
-                                      <a:picLocks noChangeAspect="1" noChangeArrowheads="1"/>
-                                    </pic:cNvPicPr>
+                                    <pic:cNvPr id="7" name="Picture 7" descr="A picture containing text, newspaper&#10;&#10;Description automatically generated"/>
+                                    <pic:cNvPicPr/>
                                   </pic:nvPicPr>
                                   <pic:blipFill>
-                                    <a:blip r:embed="rId14">
-                                      <a:extLst>
-                                        <a:ext uri="{28A0092B-C50C-407E-A947-70E740481C1C}">
-                                          <a14:useLocalDpi xmlns:a14="http://schemas.microsoft.com/office/drawing/2010/main" val="0"/>
-                                        </a:ext>
-                                      </a:extLst>
-                                    </a:blip>
-                                    <a:srcRect/>
+                                    <a:blip r:embed="rId15"/>
                                     <a:stretch>
                                       <a:fillRect/>
                                     </a:stretch>
                                   </pic:blipFill>
-                                  <pic:spPr bwMode="auto">
+                                  <pic:spPr>
                                     <a:xfrm>
                                       <a:off x="0" y="0"/>
-                                      <a:ext cx="2174240" cy="3261360"/>
+                                      <a:ext cx="2198316" cy="1952346"/>
                                     </a:xfrm>
                                     <a:prstGeom prst="rect">
                                       <a:avLst/>
                                     </a:prstGeom>
-                                    <a:noFill/>
-                                    <a:ln>
-                                      <a:noFill/>
-                                    </a:ln>
                                   </pic:spPr>
                                 </pic:pic>
                               </a:graphicData>
                             </a:graphic>
                           </wp:inline>
                         </w:drawing>
-                      </w:r>
-                      <w:r>
-                        <w:rPr>
-                          <w:rFonts w:ascii="Times New Roman" w:eastAsia="Times New Roman" w:hAnsi="Times New Roman" w:cs="Times New Roman"/>
-                          <w:color w:val="auto"/>
-                          <w:sz w:val="24"/>
-                          <w:szCs w:val="24"/>
-                        </w:rPr>
-                        <w:fldChar w:fldCharType="end"/>
                       </w:r>
                     </w:p>
                     <w:tbl>
@@ -2051,7 +1848,7 @@
                               <w:outlineLvl w:val="0"/>
                             </w:pPr>
                             <w:r>
-                              <w:t>Community</w:t>
+                              <w:t>Temple</w:t>
                             </w:r>
                             <w:r>
                               <w:t xml:space="preserve"> Activities</w:t>
@@ -2068,7 +1865,13 @@
                           </w:p>
                           <w:p>
                             <w:r>
-                              <w:t xml:space="preserve">We have started distributing </w:t>
+                              <w:t xml:space="preserve">We </w:t>
+                            </w:r>
+                            <w:r>
+                              <w:t xml:space="preserve">are </w:t>
+                            </w:r>
+                            <w:r>
+                              <w:t xml:space="preserve">distributing </w:t>
                             </w:r>
                             <w:proofErr w:type="spellStart"/>
                             <w:r>
@@ -2076,7 +1879,13 @@
                             </w:r>
                             <w:proofErr w:type="spellEnd"/>
                             <w:r>
-                              <w:t xml:space="preserve"> to poor and needy people in and around Dwarka. </w:t>
+                              <w:t xml:space="preserve"> to poor and needy people in and around Dwarka</w:t>
+                            </w:r>
+                            <w:r>
+                              <w:t xml:space="preserve"> Dham</w:t>
+                            </w:r>
+                            <w:r>
+                              <w:t xml:space="preserve">. </w:t>
                             </w:r>
                           </w:p>
                           <w:p>
@@ -2101,18 +1910,66 @@
                           </w:p>
                           <w:p/>
                           <w:p>
+                            <w:pPr>
+                              <w:rPr>
+                                <w:sz w:val="16"/>
+                                <w:szCs w:val="16"/>
+                              </w:rPr>
+                            </w:pPr>
                             <w:r>
-                              <w:t xml:space="preserve">Feel contribute </w:t>
+                              <w:rPr>
+                                <w:b/>
+                                <w:bCs/>
+                              </w:rPr>
+                              <w:t>Serve Lord by c</w:t>
                             </w:r>
                             <w:r>
-                              <w:t xml:space="preserve">generously </w:t>
+                              <w:rPr>
+                                <w:b/>
+                                <w:bCs/>
+                              </w:rPr>
+                              <w:t>ontribut</w:t>
                             </w:r>
                             <w:r>
-                              <w:t xml:space="preserve">towards these activities </w:t>
+                              <w:rPr>
+                                <w:b/>
+                                <w:bCs/>
+                              </w:rPr>
+                              <w:t>ing</w:t>
+                            </w:r>
+                            <w:r>
+                              <w:rPr>
+                                <w:b/>
+                                <w:bCs/>
+                              </w:rPr>
+                              <w:t xml:space="preserve"> </w:t>
+                            </w:r>
+                            <w:r>
+                              <w:rPr>
+                                <w:b/>
+                                <w:bCs/>
+                              </w:rPr>
+                              <w:t>generously</w:t>
+                            </w:r>
+                            <w:r>
+                              <w:rPr>
+                                <w:b/>
+                                <w:bCs/>
+                              </w:rPr>
+                              <w:t>.</w:t>
                             </w:r>
                           </w:p>
                           <w:p>
                             <w:pPr>
+                              <w:rPr>
+                                <w:b/>
+                                <w:bCs/>
+                              </w:rPr>
+                            </w:pPr>
+                          </w:p>
+                          <w:p>
+                            <w:pPr>
+                              <w:pStyle w:val="ContactInfo"/>
                               <w:rPr>
                                 <w:sz w:val="16"/>
                                 <w:szCs w:val="16"/>
@@ -2128,6 +1985,7 @@
                           </w:p>
                           <w:p>
                             <w:pPr>
+                              <w:pStyle w:val="ContactInfo"/>
                               <w:rPr>
                                 <w:sz w:val="16"/>
                                 <w:szCs w:val="16"/>
@@ -2143,6 +2001,7 @@
                           </w:p>
                           <w:p>
                             <w:pPr>
+                              <w:pStyle w:val="ContactInfo"/>
                               <w:rPr>
                                 <w:sz w:val="16"/>
                                 <w:szCs w:val="16"/>
@@ -2157,6 +2016,9 @@
                             </w:r>
                           </w:p>
                           <w:p>
+                            <w:pPr>
+                              <w:pStyle w:val="ContactInfo"/>
+                            </w:pPr>
                             <w:r>
                               <w:rPr>
                                 <w:sz w:val="16"/>
@@ -2181,6 +2043,9 @@
           </mc:Fallback>
         </mc:AlternateContent>
       </w:r>
+      <w:r>
+        <w:t>More Important News</w:t>
+      </w:r>
     </w:p>
     <w:p>
       <w:pPr>
@@ -2234,11 +2099,9 @@
       <w:r>
         <w:t xml:space="preserve"> with the </w:t>
       </w:r>
-      <w:proofErr w:type="gramStart"/>
-      <w:r>
-        <w:t>one pointed</w:t>
-      </w:r>
-      <w:proofErr w:type="gramEnd"/>
+      <w:r>
+        <w:t>one-pointed</w:t>
+      </w:r>
       <w:r>
         <w:t xml:space="preserve"> intention of establishing </w:t>
       </w:r>
@@ -2290,50 +2153,461 @@
     </w:p>
     <w:p>
       <w:r>
-        <w:t xml:space="preserve">When some of his disciples who were travelling with him expressed concern about what could be done for preaching in </w:t>
-      </w:r>
-      <w:proofErr w:type="spellStart"/>
-      <w:r>
-        <w:t>Dwaraka</w:t>
-      </w:r>
-      <w:proofErr w:type="spellEnd"/>
-      <w:r>
-        <w:t xml:space="preserve">, Maharaj simply reminded them that our first, and only, business was to chant Krishna’s names and study Bhagavatam seriously. And that is what he did – remarkably staying on an open piece of dry desert-like land on the outskirts of the city of </w:t>
-      </w:r>
-      <w:proofErr w:type="spellStart"/>
-      <w:r>
-        <w:t>Dwaraka</w:t>
-      </w:r>
-      <w:proofErr w:type="spellEnd"/>
-      <w:r>
-        <w:t xml:space="preserve"> and reading and studying Bhagavatam and chanting the Holy Names of the Lord. He would go for a bath at one of the nearer </w:t>
-      </w:r>
-      <w:proofErr w:type="spellStart"/>
-      <w:r>
-        <w:t>dharmasalas</w:t>
-      </w:r>
-      <w:proofErr w:type="spellEnd"/>
-      <w:r>
-        <w:t xml:space="preserve">, and soon, many residents of </w:t>
-      </w:r>
-      <w:proofErr w:type="spellStart"/>
-      <w:r>
-        <w:t>Dwaraka</w:t>
-      </w:r>
-      <w:proofErr w:type="spellEnd"/>
-      <w:r>
-        <w:t xml:space="preserve"> began conversing about a highly renounced sadhu who was attached to nothing except Bhagavatam!</w:t>
+        <w:t>[to be continued ….]</w:t>
       </w:r>
     </w:p>
     <w:p>
-      <w:r>
-        <w:t>[to be continued ….]</w:t>
+      <w:pPr>
+        <w:pStyle w:val="Heading2"/>
+        <w:rPr>
+          <w:rFonts w:asciiTheme="minorHAnsi" w:eastAsiaTheme="minorEastAsia" w:hAnsiTheme="minorHAnsi" w:cstheme="minorBidi"/>
+          <w:color w:val="262626" w:themeColor="text1" w:themeTint="D9"/>
+        </w:rPr>
+      </w:pPr>
+      <w:r>
+        <w:t xml:space="preserve">Lord Sri Krishna speaks </w:t>
+      </w:r>
+    </w:p>
+    <w:p>
+      <w:pPr>
+        <w:jc w:val="center"/>
+      </w:pPr>
+      <w:proofErr w:type="spellStart"/>
+      <w:r>
+        <w:rPr>
+          <w:rFonts w:ascii="Mangal" w:hAnsi="Mangal" w:cs="Mangal"/>
+        </w:rPr>
+        <w:t>मात्रास्पर्शास्तु</w:t>
+      </w:r>
+      <w:proofErr w:type="spellEnd"/>
+      <w:r>
+        <w:t xml:space="preserve"> </w:t>
+      </w:r>
+      <w:proofErr w:type="spellStart"/>
+      <w:r>
+        <w:rPr>
+          <w:rFonts w:ascii="Mangal" w:hAnsi="Mangal" w:cs="Mangal"/>
+        </w:rPr>
+        <w:t>कौन्तेय</w:t>
+      </w:r>
+      <w:proofErr w:type="spellEnd"/>
+      <w:r>
+        <w:t xml:space="preserve"> </w:t>
+      </w:r>
+      <w:proofErr w:type="spellStart"/>
+      <w:r>
+        <w:rPr>
+          <w:rFonts w:ascii="Mangal" w:hAnsi="Mangal" w:cs="Mangal"/>
+        </w:rPr>
+        <w:t>शीतोष्णसुखदुःखदाः</w:t>
+      </w:r>
+      <w:proofErr w:type="spellEnd"/>
+      <w:r>
+        <w:t xml:space="preserve"> </w:t>
+      </w:r>
+      <w:r>
+        <w:rPr>
+          <w:rFonts w:ascii="Mangal" w:hAnsi="Mangal" w:cs="Mangal"/>
+        </w:rPr>
+        <w:t>।</w:t>
+      </w:r>
+    </w:p>
+    <w:p>
+      <w:pPr>
+        <w:jc w:val="center"/>
+      </w:pPr>
+      <w:proofErr w:type="spellStart"/>
+      <w:r>
+        <w:rPr>
+          <w:rFonts w:ascii="Mangal" w:hAnsi="Mangal" w:cs="Mangal"/>
+        </w:rPr>
+        <w:t>आगमापायिनोऽनित्यास्तांस्तितिक्षस्व</w:t>
+      </w:r>
+      <w:proofErr w:type="spellEnd"/>
+      <w:r>
+        <w:t xml:space="preserve"> </w:t>
+      </w:r>
+      <w:proofErr w:type="spellStart"/>
+      <w:r>
+        <w:rPr>
+          <w:rFonts w:ascii="Mangal" w:hAnsi="Mangal" w:cs="Mangal"/>
+        </w:rPr>
+        <w:t>भारत</w:t>
+      </w:r>
+      <w:proofErr w:type="spellEnd"/>
+      <w:r>
+        <w:t xml:space="preserve"> </w:t>
+      </w:r>
+      <w:r>
+        <w:rPr>
+          <w:rFonts w:ascii="Mangal" w:hAnsi="Mangal" w:cs="Mangal"/>
+        </w:rPr>
+        <w:t>॥</w:t>
+      </w:r>
+      <w:r>
+        <w:t xml:space="preserve"> </w:t>
+      </w:r>
+      <w:r>
+        <w:rPr>
+          <w:rFonts w:ascii="Mangal" w:hAnsi="Mangal" w:cs="Mangal"/>
+        </w:rPr>
+        <w:t>१४</w:t>
+      </w:r>
+      <w:r>
+        <w:t xml:space="preserve"> </w:t>
+      </w:r>
+      <w:r>
+        <w:rPr>
+          <w:rFonts w:ascii="Mangal" w:hAnsi="Mangal" w:cs="Mangal"/>
+        </w:rPr>
+        <w:t>॥</w:t>
+      </w:r>
+    </w:p>
+    <w:p>
+      <w:r>
+        <w:t xml:space="preserve">O son of </w:t>
+      </w:r>
+      <w:proofErr w:type="spellStart"/>
+      <w:r>
+        <w:t>Kuntī</w:t>
+      </w:r>
+      <w:proofErr w:type="spellEnd"/>
+      <w:r>
+        <w:t>, the nonpermanent appearance of happiness and distress, and their disappearance in due course, are like the appearance and disappearance of winter and summer seasons. They arise from sense perception, O scion of Bharata, and one must learn to tolerate them without being disturbed.</w:t>
+      </w:r>
+      <w:r>
+        <w:t xml:space="preserve"> [</w:t>
+      </w:r>
+      <w:hyperlink r:id="rId16" w:history="1">
+        <w:r>
+          <w:rPr>
+            <w:rStyle w:val="Hyperlink"/>
+          </w:rPr>
+          <w:t>BG 2.14</w:t>
+        </w:r>
+      </w:hyperlink>
+      <w:r>
+        <w:t>]</w:t>
+      </w:r>
+    </w:p>
+    <w:p>
+      <w:pPr>
+        <w:rPr>
+          <w:b/>
+          <w:bCs/>
+        </w:rPr>
+      </w:pPr>
+      <w:r>
+        <w:rPr>
+          <w:b/>
+          <w:bCs/>
+        </w:rPr>
+        <w:t xml:space="preserve">Lord Sri </w:t>
+      </w:r>
+      <w:proofErr w:type="spellStart"/>
+      <w:r>
+        <w:rPr>
+          <w:b/>
+          <w:bCs/>
+        </w:rPr>
+        <w:t>Caitanya</w:t>
+      </w:r>
+      <w:proofErr w:type="spellEnd"/>
+      <w:r>
+        <w:rPr>
+          <w:b/>
+          <w:bCs/>
+        </w:rPr>
+        <w:t xml:space="preserve"> speaks</w:t>
+      </w:r>
+    </w:p>
+    <w:p>
+      <w:pPr>
+        <w:rPr>
+          <w:i/>
+          <w:iCs/>
+        </w:rPr>
+      </w:pPr>
+      <w:proofErr w:type="spellStart"/>
+      <w:r>
+        <w:rPr>
+          <w:i/>
+          <w:iCs/>
+        </w:rPr>
+        <w:t>cheto-darpana-marjanam</w:t>
+      </w:r>
+      <w:proofErr w:type="spellEnd"/>
+      <w:r>
+        <w:rPr>
+          <w:i/>
+          <w:iCs/>
+        </w:rPr>
+        <w:t xml:space="preserve"> bhava-</w:t>
+      </w:r>
+      <w:proofErr w:type="spellStart"/>
+      <w:r>
+        <w:rPr>
+          <w:i/>
+          <w:iCs/>
+        </w:rPr>
+        <w:t>maha</w:t>
+      </w:r>
+      <w:proofErr w:type="spellEnd"/>
+      <w:r>
+        <w:rPr>
+          <w:i/>
+          <w:iCs/>
+        </w:rPr>
+        <w:t>--</w:t>
+      </w:r>
+      <w:proofErr w:type="spellStart"/>
+      <w:r>
+        <w:rPr>
+          <w:i/>
+          <w:iCs/>
+        </w:rPr>
+        <w:t>davagni-nirvapanam</w:t>
+      </w:r>
+      <w:proofErr w:type="spellEnd"/>
+    </w:p>
+    <w:p>
+      <w:pPr>
+        <w:rPr>
+          <w:i/>
+          <w:iCs/>
+        </w:rPr>
+      </w:pPr>
+      <w:proofErr w:type="spellStart"/>
+      <w:r>
+        <w:rPr>
+          <w:i/>
+          <w:iCs/>
+        </w:rPr>
+        <w:t>shreyah-kairava-chandrika-vitaranam</w:t>
+      </w:r>
+      <w:proofErr w:type="spellEnd"/>
+      <w:r>
+        <w:rPr>
+          <w:i/>
+          <w:iCs/>
+        </w:rPr>
+        <w:t xml:space="preserve"> vidya-</w:t>
+      </w:r>
+      <w:proofErr w:type="spellStart"/>
+      <w:r>
+        <w:rPr>
+          <w:i/>
+          <w:iCs/>
+        </w:rPr>
+        <w:t>vadhu</w:t>
+      </w:r>
+      <w:proofErr w:type="spellEnd"/>
+      <w:r>
+        <w:rPr>
+          <w:i/>
+          <w:iCs/>
+        </w:rPr>
+        <w:t>-</w:t>
+      </w:r>
+      <w:proofErr w:type="spellStart"/>
+      <w:r>
+        <w:rPr>
+          <w:i/>
+          <w:iCs/>
+        </w:rPr>
+        <w:t>jivanam</w:t>
+      </w:r>
+      <w:proofErr w:type="spellEnd"/>
+    </w:p>
+    <w:p>
+      <w:pPr>
+        <w:rPr>
+          <w:i/>
+          <w:iCs/>
+        </w:rPr>
+      </w:pPr>
+      <w:proofErr w:type="spellStart"/>
+      <w:r>
+        <w:rPr>
+          <w:i/>
+          <w:iCs/>
+        </w:rPr>
+        <w:t>anandambudhi-vardhanam</w:t>
+      </w:r>
+      <w:proofErr w:type="spellEnd"/>
+      <w:r>
+        <w:rPr>
+          <w:i/>
+          <w:iCs/>
+        </w:rPr>
+        <w:t xml:space="preserve"> </w:t>
+      </w:r>
+      <w:proofErr w:type="spellStart"/>
+      <w:r>
+        <w:rPr>
+          <w:i/>
+          <w:iCs/>
+        </w:rPr>
+        <w:t>prati-padam</w:t>
+      </w:r>
+      <w:proofErr w:type="spellEnd"/>
+      <w:r>
+        <w:rPr>
+          <w:i/>
+          <w:iCs/>
+        </w:rPr>
+        <w:t xml:space="preserve"> </w:t>
+      </w:r>
+      <w:proofErr w:type="spellStart"/>
+      <w:r>
+        <w:rPr>
+          <w:i/>
+          <w:iCs/>
+        </w:rPr>
+        <w:t>purnamritaswadanam</w:t>
+      </w:r>
+      <w:proofErr w:type="spellEnd"/>
+    </w:p>
+    <w:p>
+      <w:pPr>
+        <w:rPr>
+          <w:i/>
+          <w:iCs/>
+        </w:rPr>
+      </w:pPr>
+      <w:proofErr w:type="spellStart"/>
+      <w:r>
+        <w:rPr>
+          <w:i/>
+          <w:iCs/>
+        </w:rPr>
+        <w:t>sarvatma-snapanam</w:t>
+      </w:r>
+      <w:proofErr w:type="spellEnd"/>
+      <w:r>
+        <w:rPr>
+          <w:i/>
+          <w:iCs/>
+        </w:rPr>
+        <w:t xml:space="preserve"> param </w:t>
+      </w:r>
+      <w:proofErr w:type="spellStart"/>
+      <w:r>
+        <w:rPr>
+          <w:i/>
+          <w:iCs/>
+        </w:rPr>
+        <w:t>vijayate</w:t>
+      </w:r>
+      <w:proofErr w:type="spellEnd"/>
+      <w:r>
+        <w:rPr>
+          <w:i/>
+          <w:iCs/>
+        </w:rPr>
+        <w:t xml:space="preserve"> sri-</w:t>
+      </w:r>
+      <w:proofErr w:type="spellStart"/>
+      <w:r>
+        <w:rPr>
+          <w:i/>
+          <w:iCs/>
+        </w:rPr>
+        <w:t>krishna</w:t>
+      </w:r>
+      <w:proofErr w:type="spellEnd"/>
+      <w:r>
+        <w:rPr>
+          <w:i/>
+          <w:iCs/>
+        </w:rPr>
+        <w:t>-</w:t>
+      </w:r>
+      <w:proofErr w:type="spellStart"/>
+      <w:r>
+        <w:rPr>
+          <w:i/>
+          <w:iCs/>
+        </w:rPr>
+        <w:t>sankirtanam</w:t>
+      </w:r>
+      <w:proofErr w:type="spellEnd"/>
+    </w:p>
+    <w:p>
+      <w:pPr>
+        <w:rPr>
+          <w:b/>
+          <w:bCs/>
+        </w:rPr>
+      </w:pPr>
+      <w:r>
+        <w:rPr>
+          <w:b/>
+          <w:bCs/>
+        </w:rPr>
+        <w:t xml:space="preserve"> </w:t>
+      </w:r>
+      <w:r>
+        <w:rPr>
+          <w:b/>
+          <w:bCs/>
+        </w:rPr>
+        <w:t>Glory to the Sri-</w:t>
+      </w:r>
+      <w:proofErr w:type="spellStart"/>
+      <w:r>
+        <w:rPr>
+          <w:b/>
+          <w:bCs/>
+        </w:rPr>
+        <w:t>Krsna</w:t>
+      </w:r>
+      <w:proofErr w:type="spellEnd"/>
+      <w:r>
+        <w:rPr>
+          <w:b/>
+          <w:bCs/>
+        </w:rPr>
+        <w:t>-</w:t>
+      </w:r>
+      <w:proofErr w:type="spellStart"/>
+      <w:r>
+        <w:rPr>
+          <w:b/>
+          <w:bCs/>
+        </w:rPr>
+        <w:t>Sankirtana</w:t>
+      </w:r>
+      <w:proofErr w:type="spellEnd"/>
+      <w:r>
+        <w:rPr>
+          <w:b/>
+          <w:bCs/>
+        </w:rPr>
+        <w:t xml:space="preserve">, which cleanses the heart of all the dust accumulated for years and extinguishes the fire of conditional life, of repeated birth and death. This </w:t>
+      </w:r>
+      <w:proofErr w:type="spellStart"/>
+      <w:r>
+        <w:rPr>
+          <w:b/>
+          <w:bCs/>
+        </w:rPr>
+        <w:t>sankirtana</w:t>
+      </w:r>
+      <w:proofErr w:type="spellEnd"/>
+      <w:r>
+        <w:rPr>
+          <w:b/>
+          <w:bCs/>
+        </w:rPr>
+        <w:t xml:space="preserve"> movement is the prime benediction for humanity at large because it spreads the rays of the benediction moon. It is the life of all transcendental knowledge. It increases the ocean of transcendental bliss, and it enables us to fully taste the nectar for which we are always anxious.</w:t>
       </w:r>
     </w:p>
     <w:sectPr>
-      <w:footerReference w:type="default" r:id="rId15"/>
+      <w:headerReference w:type="default" r:id="rId17"/>
+      <w:footerReference w:type="default" r:id="rId18"/>
       <w:pgSz w:w="12240" w:h="15840" w:code="1"/>
-      <w:pgMar w:top="720" w:right="720" w:bottom="1440" w:left="720" w:header="360" w:footer="720" w:gutter="0"/>
+      <w:pgMar w:top="720" w:right="720" w:bottom="1440" w:left="720" w:header="432" w:footer="144" w:gutter="0"/>
       <w:cols w:space="720"/>
       <w:docGrid w:linePitch="360"/>
     </w:sectPr>
@@ -2383,10 +2657,11 @@
     <w:tr>
       <w:trPr>
         <w:cnfStyle w:val="100000000000" w:firstRow="1" w:lastRow="0" w:firstColumn="0" w:lastColumn="0" w:oddVBand="0" w:evenVBand="0" w:oddHBand="0" w:evenHBand="0" w:firstRowFirstColumn="0" w:firstRowLastColumn="0" w:lastRowFirstColumn="0" w:lastRowLastColumn="0"/>
+        <w:trHeight w:val="160"/>
       </w:trPr>
       <w:tc>
         <w:tcPr>
-          <w:tcW w:w="3215" w:type="pct"/>
+          <w:tcW w:w="3218" w:type="pct"/>
         </w:tcPr>
         <w:p>
           <w:pPr>
@@ -2411,7 +2686,7 @@
       </w:tc>
       <w:tc>
         <w:tcPr>
-          <w:tcW w:w="1585" w:type="pct"/>
+          <w:tcW w:w="1587" w:type="pct"/>
         </w:tcPr>
         <w:p>
           <w:pPr>
@@ -2423,12 +2698,127 @@
     <w:tr>
       <w:tc>
         <w:tcPr>
-          <w:tcW w:w="3215" w:type="pct"/>
+          <w:tcW w:w="3218" w:type="pct"/>
         </w:tcPr>
         <w:p>
           <w:pPr>
             <w:pStyle w:val="Footer"/>
+            <w:rPr>
+              <w:i/>
+              <w:iCs/>
+            </w:rPr>
           </w:pPr>
+          <w:r>
+            <w:rPr>
+              <w:i/>
+              <w:iCs/>
+            </w:rPr>
+            <w:t xml:space="preserve">Hare Krishna Hare Krishna </w:t>
+          </w:r>
+          <w:proofErr w:type="spellStart"/>
+          <w:r>
+            <w:rPr>
+              <w:i/>
+              <w:iCs/>
+            </w:rPr>
+            <w:t>Krishna</w:t>
+          </w:r>
+          <w:proofErr w:type="spellEnd"/>
+          <w:r>
+            <w:rPr>
+              <w:i/>
+              <w:iCs/>
+            </w:rPr>
+            <w:t xml:space="preserve"> </w:t>
+          </w:r>
+          <w:proofErr w:type="spellStart"/>
+          <w:r>
+            <w:rPr>
+              <w:i/>
+              <w:iCs/>
+            </w:rPr>
+            <w:t>Krishna</w:t>
+          </w:r>
+          <w:proofErr w:type="spellEnd"/>
+          <w:r>
+            <w:rPr>
+              <w:i/>
+              <w:iCs/>
+            </w:rPr>
+            <w:t xml:space="preserve"> Hare </w:t>
+          </w:r>
+          <w:proofErr w:type="spellStart"/>
+          <w:r>
+            <w:rPr>
+              <w:i/>
+              <w:iCs/>
+            </w:rPr>
+            <w:t>Hare</w:t>
+          </w:r>
+          <w:proofErr w:type="spellEnd"/>
+          <w:r>
+            <w:rPr>
+              <w:i/>
+              <w:iCs/>
+            </w:rPr>
+            <w:t xml:space="preserve"> </w:t>
+          </w:r>
+        </w:p>
+        <w:p>
+          <w:pPr>
+            <w:pStyle w:val="Footer"/>
+          </w:pPr>
+          <w:r>
+            <w:rPr>
+              <w:i/>
+              <w:iCs/>
+            </w:rPr>
+            <w:t xml:space="preserve">Hare Rama Hare Rama </w:t>
+          </w:r>
+          <w:proofErr w:type="spellStart"/>
+          <w:r>
+            <w:rPr>
+              <w:i/>
+              <w:iCs/>
+            </w:rPr>
+            <w:t>Rama</w:t>
+          </w:r>
+          <w:proofErr w:type="spellEnd"/>
+          <w:r>
+            <w:rPr>
+              <w:i/>
+              <w:iCs/>
+            </w:rPr>
+            <w:t xml:space="preserve"> </w:t>
+          </w:r>
+          <w:proofErr w:type="spellStart"/>
+          <w:r>
+            <w:rPr>
+              <w:i/>
+              <w:iCs/>
+            </w:rPr>
+            <w:t>Rama</w:t>
+          </w:r>
+          <w:proofErr w:type="spellEnd"/>
+          <w:r>
+            <w:rPr>
+              <w:i/>
+              <w:iCs/>
+            </w:rPr>
+            <w:t xml:space="preserve"> Hare </w:t>
+          </w:r>
+          <w:proofErr w:type="spellStart"/>
+          <w:r>
+            <w:rPr>
+              <w:i/>
+              <w:iCs/>
+            </w:rPr>
+            <w:t>Hare</w:t>
+          </w:r>
+          <w:proofErr w:type="spellEnd"/>
+          <w:r>
+            <w:t xml:space="preserve"> </w:t>
+          </w:r>
         </w:p>
       </w:tc>
       <w:tc>
@@ -2448,7 +2838,7 @@
       </w:tc>
       <w:tc>
         <w:tcPr>
-          <w:tcW w:w="1585" w:type="pct"/>
+          <w:tcW w:w="1587" w:type="pct"/>
         </w:tcPr>
         <w:p>
           <w:pPr>
@@ -2508,7 +2898,7 @@
       </w:trPr>
       <w:tc>
         <w:tcPr>
-          <w:tcW w:w="3215" w:type="pct"/>
+          <w:tcW w:w="3218" w:type="pct"/>
         </w:tcPr>
         <w:p>
           <w:pPr>
@@ -2533,7 +2923,7 @@
       </w:tc>
       <w:tc>
         <w:tcPr>
-          <w:tcW w:w="1585" w:type="pct"/>
+          <w:tcW w:w="1587" w:type="pct"/>
         </w:tcPr>
         <w:p>
           <w:pPr>
@@ -2545,8 +2935,33 @@
   </w:tbl>
   <w:p>
     <w:pPr>
-      <w:pStyle w:val="NoSpacing"/>
+      <w:pStyle w:val="Footer"/>
     </w:pPr>
+    <w:r>
+      <w:t xml:space="preserve">    </w:t>
+    </w:r>
+    <w:r>
+      <w:t xml:space="preserve">Contact: </w:t>
+    </w:r>
+    <w:r>
+      <w:t>+91 9898550185 (</w:t>
+    </w:r>
+    <w:proofErr w:type="spellStart"/>
+    <w:r>
+      <w:t>Vaishnavseva</w:t>
+    </w:r>
+    <w:proofErr w:type="spellEnd"/>
+    <w:r>
+      <w:t xml:space="preserve"> Prabhu, President), +91 9773440880 (</w:t>
+    </w:r>
+    <w:proofErr w:type="spellStart"/>
+    <w:r>
+      <w:t>Aniketan</w:t>
+    </w:r>
+    <w:proofErr w:type="spellEnd"/>
+    <w:r>
+      <w:t xml:space="preserve"> Prabhu)</w:t>
+    </w:r>
   </w:p>
 </w:ftr>
 </file>
@@ -2574,6 +2989,101 @@
     </w:p>
   </w:footnote>
 </w:footnotes>
+</file>
+
+<file path=word/header1.xml><?xml version="1.0" encoding="utf-8"?>
+<w:hdr xmlns:wpc="http://schemas.microsoft.com/office/word/2010/wordprocessingCanvas" xmlns:cx="http://schemas.microsoft.com/office/drawing/2014/chartex" xmlns:cx1="http://schemas.microsoft.com/office/drawing/2015/9/8/chartex" xmlns:cx2="http://schemas.microsoft.com/office/drawing/2015/10/21/chartex" xmlns:cx3="http://schemas.microsoft.com/office/drawing/2016/5/9/chartex" xmlns:cx4="http://schemas.microsoft.com/office/drawing/2016/5/10/chartex" xmlns:cx5="http://schemas.microsoft.com/office/drawing/2016/5/11/chartex" xmlns:cx6="http://schemas.microsoft.com/office/drawing/2016/5/12/chartex" xmlns:cx7="http://schemas.microsoft.com/office/drawing/2016/5/13/chartex" xmlns:cx8="http://schemas.microsoft.com/office/drawing/2016/5/14/chartex" xmlns:mc="http://schemas.openxmlformats.org/markup-compatibility/2006" xmlns:aink="http://schemas.microsoft.com/office/drawing/2016/ink" xmlns:am3d="http://schemas.microsoft.com/office/drawing/2017/model3d" xmlns:o="urn:schemas-microsoft-com:office:office" xmlns:r="http://schemas.openxmlformats.org/officeDocument/2006/relationships" xmlns:m="http://schemas.openxmlformats.org/officeDocument/2006/math" xmlns:v="urn:schemas-microsoft-com:vml" xmlns:wp14="http://schemas.microsoft.com/office/word/2010/wordprocessingDrawing" xmlns:wp="http://schemas.openxmlformats.org/drawingml/2006/wordprocessingDrawing" xmlns:w10="urn:schemas-microsoft-com:office:word" xmlns:w="http://schemas.openxmlformats.org/wordprocessingml/2006/main" xmlns:w14="http://schemas.microsoft.com/office/word/2010/wordml" xmlns:w15="http://schemas.microsoft.com/office/word/2012/wordml" xmlns:w16cex="http://schemas.microsoft.com/office/word/2018/wordml/cex" xmlns:w16cid="http://schemas.microsoft.com/office/word/2016/wordml/cid" xmlns:w16="http://schemas.microsoft.com/office/word/2018/wordml" xmlns:w16sdtdh="http://schemas.microsoft.com/office/word/2020/wordml/sdtdatahash" xmlns:w16se="http://schemas.microsoft.com/office/word/2015/wordml/symex" xmlns:wpg="http://schemas.microsoft.com/office/word/2010/wordprocessingGroup" xmlns:wpi="http://schemas.microsoft.com/office/word/2010/wordprocessingInk" xmlns:wne="http://schemas.microsoft.com/office/word/2006/wordml" xmlns:wps="http://schemas.microsoft.com/office/word/2010/wordprocessingShape" mc:Ignorable="w14 w15 w16se w16cid w16 w16cex w16sdtdh wp14">
+  <w:p>
+    <w:pPr>
+      <w:pStyle w:val="Header"/>
+      <w:ind w:left="0"/>
+      <w:rPr>
+        <w:i/>
+        <w:iCs/>
+      </w:rPr>
+    </w:pPr>
+    <w:r>
+      <w:rPr>
+        <w:i/>
+        <w:iCs/>
+      </w:rPr>
+      <w:t xml:space="preserve">Hare Krishna Hare Krishna, Krishna </w:t>
+    </w:r>
+    <w:proofErr w:type="spellStart"/>
+    <w:r>
+      <w:rPr>
+        <w:i/>
+        <w:iCs/>
+      </w:rPr>
+      <w:t>Krishna</w:t>
+    </w:r>
+    <w:proofErr w:type="spellEnd"/>
+    <w:r>
+      <w:rPr>
+        <w:i/>
+        <w:iCs/>
+      </w:rPr>
+      <w:t xml:space="preserve"> Hare </w:t>
+    </w:r>
+    <w:proofErr w:type="spellStart"/>
+    <w:r>
+      <w:rPr>
+        <w:i/>
+        <w:iCs/>
+      </w:rPr>
+      <w:t>Hare</w:t>
+    </w:r>
+    <w:proofErr w:type="spellEnd"/>
+    <w:r>
+      <w:rPr>
+        <w:i/>
+        <w:iCs/>
+      </w:rPr>
+      <w:t xml:space="preserve">, Hare Rama Hare Rama </w:t>
+    </w:r>
+    <w:proofErr w:type="spellStart"/>
+    <w:r>
+      <w:rPr>
+        <w:i/>
+        <w:iCs/>
+      </w:rPr>
+      <w:t>Rama</w:t>
+    </w:r>
+    <w:proofErr w:type="spellEnd"/>
+    <w:r>
+      <w:rPr>
+        <w:i/>
+        <w:iCs/>
+      </w:rPr>
+      <w:t xml:space="preserve"> </w:t>
+    </w:r>
+    <w:proofErr w:type="spellStart"/>
+    <w:r>
+      <w:rPr>
+        <w:i/>
+        <w:iCs/>
+      </w:rPr>
+      <w:t>Rama</w:t>
+    </w:r>
+    <w:proofErr w:type="spellEnd"/>
+    <w:r>
+      <w:rPr>
+        <w:i/>
+        <w:iCs/>
+      </w:rPr>
+      <w:t xml:space="preserve"> Hare </w:t>
+    </w:r>
+    <w:proofErr w:type="spellStart"/>
+    <w:r>
+      <w:rPr>
+        <w:i/>
+        <w:iCs/>
+      </w:rPr>
+      <w:t>Hare</w:t>
+    </w:r>
+    <w:proofErr w:type="spellEnd"/>
+  </w:p>
+</w:hdr>
 </file>
 
 <file path=word/numbering.xml><?xml version="1.0" encoding="utf-8"?>
@@ -3621,32 +4131,6 @@
         </w:p>
       </w:docPartBody>
     </w:docPart>
-    <w:docPart>
-      <w:docPartPr>
-        <w:name w:val="80748C3CA55DF34AB9182C12D3ADF4C4"/>
-        <w:category>
-          <w:name w:val="General"/>
-          <w:gallery w:val="placeholder"/>
-        </w:category>
-        <w:types>
-          <w:type w:val="bbPlcHdr"/>
-        </w:types>
-        <w:behaviors>
-          <w:behavior w:val="content"/>
-        </w:behaviors>
-        <w:guid w:val="{46D81EC0-0E09-FE4A-A9FB-DD4372562488}"/>
-      </w:docPartPr>
-      <w:docPartBody>
-        <w:p>
-          <w:pPr>
-            <w:pStyle w:val="80748C3CA55DF34AB9182C12D3ADF4C4"/>
-          </w:pPr>
-          <w:r>
-            <w:t>[Event Name]</w:t>
-          </w:r>
-        </w:p>
-      </w:docPartBody>
-    </w:docPart>
   </w:docParts>
 </w:glossaryDocument>
 </file>
@@ -3688,6 +4172,13 @@
     <w:pitch w:val="variable"/>
     <w:sig w:usb0="00000287" w:usb1="00000000" w:usb2="00000000" w:usb3="00000000" w:csb0="0000009F" w:csb1="00000000"/>
   </w:font>
+  <w:font w:name="Mangal">
+    <w:panose1 w:val="02040503050203030202"/>
+    <w:charset w:val="01"/>
+    <w:family w:val="roman"/>
+    <w:pitch w:val="variable"/>
+    <w:sig w:usb0="0000A003" w:usb1="00000000" w:usb2="00000000" w:usb3="00000000" w:csb0="00000001" w:csb1="00000000"/>
+  </w:font>
   <w:font w:name="Calibri">
     <w:panose1 w:val="020F0502020204030204"/>
     <w:charset w:val="00"/>
@@ -3722,8 +4213,9 @@
   <w:rsids>
     <w:rsidRoot w:val="009C3733"/>
     <w:rsid w:val="002B14A9"/>
-    <w:rsid w:val="0052544C"/>
     <w:rsid w:val="009C3733"/>
+    <w:rsid w:val="00C15BD4"/>
+    <w:rsid w:val="00D255DC"/>
   </w:rsids>
   <m:mathPr>
     <m:mathFont m:val="Cambria Math"/>
@@ -4191,24 +4683,6 @@
     <w:semiHidden/>
     <w:unhideWhenUsed/>
   </w:style>
-  <w:style w:type="paragraph" w:customStyle="1" w:styleId="A9C34CCC20F06948A3BE13B5287AE5FD">
-    <w:name w:val="A9C34CCC20F06948A3BE13B5287AE5FD"/>
-  </w:style>
-  <w:style w:type="paragraph" w:customStyle="1" w:styleId="5D385092E5DE8D42B9AA4152621F5AA2">
-    <w:name w:val="5D385092E5DE8D42B9AA4152621F5AA2"/>
-  </w:style>
-  <w:style w:type="paragraph" w:customStyle="1" w:styleId="A76C85FA9E12EE4181F8E2000D046D5C">
-    <w:name w:val="A76C85FA9E12EE4181F8E2000D046D5C"/>
-  </w:style>
-  <w:style w:type="paragraph" w:customStyle="1" w:styleId="68BC0F03D04B644F9776E125BF6227FF">
-    <w:name w:val="68BC0F03D04B644F9776E125BF6227FF"/>
-  </w:style>
-  <w:style w:type="paragraph" w:customStyle="1" w:styleId="09507560E8B77C41B1056857A6F4CB04">
-    <w:name w:val="09507560E8B77C41B1056857A6F4CB04"/>
-  </w:style>
-  <w:style w:type="paragraph" w:customStyle="1" w:styleId="A888E92BFCA7DB48AC87B43AA82D3943">
-    <w:name w:val="A888E92BFCA7DB48AC87B43AA82D3943"/>
-  </w:style>
   <w:style w:type="character" w:customStyle="1" w:styleId="Heading2Char">
     <w:name w:val="Heading 2 Char"/>
     <w:basedOn w:val="DefaultParagraphFont"/>
@@ -4222,20 +4696,11 @@
       <w:szCs w:val="26"/>
     </w:rPr>
   </w:style>
-  <w:style w:type="paragraph" w:customStyle="1" w:styleId="AF667F94800B2F4EB7D175AD9ED57998">
-    <w:name w:val="AF667F94800B2F4EB7D175AD9ED57998"/>
-  </w:style>
-  <w:style w:type="paragraph" w:customStyle="1" w:styleId="9C0575290D57D540AAC9968E17A14E9D">
-    <w:name w:val="9C0575290D57D540AAC9968E17A14E9D"/>
-  </w:style>
   <w:style w:type="paragraph" w:customStyle="1" w:styleId="00D1F51FEDF00B48A03C931382D1B80F">
     <w:name w:val="00D1F51FEDF00B48A03C931382D1B80F"/>
   </w:style>
   <w:style w:type="paragraph" w:customStyle="1" w:styleId="80748C3CA55DF34AB9182C12D3ADF4C4">
     <w:name w:val="80748C3CA55DF34AB9182C12D3ADF4C4"/>
-  </w:style>
-  <w:style w:type="paragraph" w:customStyle="1" w:styleId="113123EC0FC5D347B1D2D74BC0E3F96A">
-    <w:name w:val="113123EC0FC5D347B1D2D74BC0E3F96A"/>
   </w:style>
 </w:styles>
 </file>
@@ -4555,6 +5020,15 @@
 </file>
 
 <file path=customXml/item1.xml><?xml version="1.0" encoding="utf-8"?>
+<?mso-contentType ?>
+<FormTemplates xmlns="http://schemas.microsoft.com/sharepoint/v3/contenttype/forms">
+  <Display>DocumentLibraryForm</Display>
+  <Edit>AssetEditForm</Edit>
+  <New>DocumentLibraryForm</New>
+</FormTemplates>
+</file>
+
+<file path=customXml/item2.xml><?xml version="1.0" encoding="utf-8"?>
 <p:properties xmlns:p="http://schemas.microsoft.com/office/2006/metadata/properties" xmlns:xsi="http://www.w3.org/2001/XMLSchema-instance" xmlns:pc="http://schemas.microsoft.com/office/infopath/2007/PartnerControls">
   <documentManagement>
     <DirectSourceMarket xmlns="4873beb7-5857-4685-be1f-d57550cc96cc" xsi:nil="true"/>
@@ -4679,15 +5153,6 @@
     <LocMarketGroupTiers2 xmlns="4873beb7-5857-4685-be1f-d57550cc96cc" xsi:nil="true"/>
   </documentManagement>
 </p:properties>
-</file>
-
-<file path=customXml/item2.xml><?xml version="1.0" encoding="utf-8"?>
-<?mso-contentType ?>
-<FormTemplates xmlns="http://schemas.microsoft.com/sharepoint/v3/contenttype/forms">
-  <Display>DocumentLibraryForm</Display>
-  <Edit>AssetEditForm</Edit>
-  <New>DocumentLibraryForm</New>
-</FormTemplates>
 </file>
 
 <file path=customXml/item3.xml><?xml version="1.0" encoding="utf-8"?>
@@ -5731,19 +6196,19 @@
 </file>
 
 <file path=customXml/itemProps1.xml><?xml version="1.0" encoding="utf-8"?>
+<ds:datastoreItem xmlns:ds="http://schemas.openxmlformats.org/officeDocument/2006/customXml" ds:itemID="{E6028BAD-652E-4620-8B17-8908D6320831}">
+  <ds:schemaRefs>
+    <ds:schemaRef ds:uri="http://schemas.microsoft.com/sharepoint/v3/contenttype/forms"/>
+  </ds:schemaRefs>
+</ds:datastoreItem>
+</file>
+
+<file path=customXml/itemProps2.xml><?xml version="1.0" encoding="utf-8"?>
 <ds:datastoreItem xmlns:ds="http://schemas.openxmlformats.org/officeDocument/2006/customXml" ds:itemID="{3BF4C063-406C-4BE2-A6CF-BFDA9838C845}">
   <ds:schemaRefs>
     <ds:schemaRef ds:uri="http://schemas.microsoft.com/office/2006/metadata/properties"/>
     <ds:schemaRef ds:uri="http://schemas.microsoft.com/office/infopath/2007/PartnerControls"/>
     <ds:schemaRef ds:uri="4873beb7-5857-4685-be1f-d57550cc96cc"/>
-  </ds:schemaRefs>
-</ds:datastoreItem>
-</file>
-
-<file path=customXml/itemProps2.xml><?xml version="1.0" encoding="utf-8"?>
-<ds:datastoreItem xmlns:ds="http://schemas.openxmlformats.org/officeDocument/2006/customXml" ds:itemID="{E6028BAD-652E-4620-8B17-8908D6320831}">
-  <ds:schemaRefs>
-    <ds:schemaRef ds:uri="http://schemas.microsoft.com/sharepoint/v3/contenttype/forms"/>
   </ds:schemaRefs>
 </ds:datastoreItem>
 </file>

</xml_diff>